<commit_message>
quitar el filtro region y arreglo al actualizar
</commit_message>
<xml_diff>
--- a/Casos de Uso/CU2 - Catálogo usuarios de puntos de atención_2020 (1) (1).docx
+++ b/Casos de Uso/CU2 - Catálogo usuarios de puntos de atención_2020 (1) (1).docx
@@ -1,6 +1,6 @@
 
 <file path=word/document.xml><?xml version="1.0" encoding="utf-8"?>
-<w:document xmlns:wpc="http://schemas.microsoft.com/office/word/2010/wordprocessingCanvas" xmlns:cx="http://schemas.microsoft.com/office/drawing/2014/chartex" xmlns:mc="http://schemas.openxmlformats.org/markup-compatibility/2006" xmlns:o="urn:schemas-microsoft-com:office:office" xmlns:r="http://schemas.openxmlformats.org/officeDocument/2006/relationships" xmlns:m="http://schemas.openxmlformats.org/officeDocument/2006/math" xmlns:v="urn:schemas-microsoft-com:vml" xmlns:wp14="http://schemas.microsoft.com/office/word/2010/wordprocessingDrawing" xmlns:wp="http://schemas.openxmlformats.org/drawingml/2006/wordprocessingDrawing" xmlns:w10="urn:schemas-microsoft-com:office:word" xmlns:w="http://schemas.openxmlformats.org/wordprocessingml/2006/main" xmlns:w14="http://schemas.microsoft.com/office/word/2010/wordml" xmlns:w15="http://schemas.microsoft.com/office/word/2012/wordml" xmlns:w16se="http://schemas.microsoft.com/office/word/2015/wordml/symex" xmlns:wpg="http://schemas.microsoft.com/office/word/2010/wordprocessingGroup" xmlns:wpi="http://schemas.microsoft.com/office/word/2010/wordprocessingInk" xmlns:wne="http://schemas.microsoft.com/office/word/2006/wordml" xmlns:wps="http://schemas.microsoft.com/office/word/2010/wordprocessingShape" mc:Ignorable="w14 w15 w16se wp14">
+<w:document xmlns:wpc="http://schemas.microsoft.com/office/word/2010/wordprocessingCanvas" xmlns:cx="http://schemas.microsoft.com/office/drawing/2014/chartex" xmlns:cx1="http://schemas.microsoft.com/office/drawing/2015/9/8/chartex" xmlns:cx2="http://schemas.microsoft.com/office/drawing/2015/10/21/chartex" xmlns:cx3="http://schemas.microsoft.com/office/drawing/2016/5/9/chartex" xmlns:cx4="http://schemas.microsoft.com/office/drawing/2016/5/10/chartex" xmlns:cx5="http://schemas.microsoft.com/office/drawing/2016/5/11/chartex" xmlns:cx6="http://schemas.microsoft.com/office/drawing/2016/5/12/chartex" xmlns:cx7="http://schemas.microsoft.com/office/drawing/2016/5/13/chartex" xmlns:cx8="http://schemas.microsoft.com/office/drawing/2016/5/14/chartex" xmlns:mc="http://schemas.openxmlformats.org/markup-compatibility/2006" xmlns:aink="http://schemas.microsoft.com/office/drawing/2016/ink" xmlns:am3d="http://schemas.microsoft.com/office/drawing/2017/model3d" xmlns:o="urn:schemas-microsoft-com:office:office" xmlns:r="http://schemas.openxmlformats.org/officeDocument/2006/relationships" xmlns:m="http://schemas.openxmlformats.org/officeDocument/2006/math" xmlns:v="urn:schemas-microsoft-com:vml" xmlns:wp14="http://schemas.microsoft.com/office/word/2010/wordprocessingDrawing" xmlns:wp="http://schemas.openxmlformats.org/drawingml/2006/wordprocessingDrawing" xmlns:w10="urn:schemas-microsoft-com:office:word" xmlns:w="http://schemas.openxmlformats.org/wordprocessingml/2006/main" xmlns:w14="http://schemas.microsoft.com/office/word/2010/wordml" xmlns:w15="http://schemas.microsoft.com/office/word/2012/wordml" xmlns:w16cex="http://schemas.microsoft.com/office/word/2018/wordml/cex" xmlns:w16cid="http://schemas.microsoft.com/office/word/2016/wordml/cid" xmlns:w16="http://schemas.microsoft.com/office/word/2018/wordml" xmlns:w16se="http://schemas.microsoft.com/office/word/2015/wordml/symex" xmlns:wpg="http://schemas.microsoft.com/office/word/2010/wordprocessingGroup" xmlns:wpi="http://schemas.microsoft.com/office/word/2010/wordprocessingInk" xmlns:wne="http://schemas.microsoft.com/office/word/2006/wordml" xmlns:wps="http://schemas.microsoft.com/office/word/2010/wordprocessingShape" mc:Ignorable="w14 w15 w16se w16cid w16 w16cex wp14">
   <w:body>
     <w:p>
       <w:pPr>
@@ -741,8 +741,20 @@
           <w:szCs w:val="20"/>
           <w:lang w:val="es-ES_tradnl"/>
         </w:rPr>
-        <w:t>del Banco Mi Pistio</w:t>
-      </w:r>
+        <w:t xml:space="preserve">del Banco Mi </w:t>
+      </w:r>
+      <w:proofErr w:type="spellStart"/>
+      <w:r>
+        <w:rPr>
+          <w:rFonts w:ascii="Arial" w:hAnsi="Arial" w:cs="Arial"/>
+          <w:iCs/>
+          <w:sz w:val="20"/>
+          <w:szCs w:val="20"/>
+          <w:lang w:val="es-ES_tradnl"/>
+        </w:rPr>
+        <w:t>Pistio</w:t>
+      </w:r>
+      <w:proofErr w:type="spellEnd"/>
       <w:r>
         <w:rPr>
           <w:rFonts w:ascii="Arial" w:hAnsi="Arial" w:cs="Arial"/>
@@ -1873,13 +1885,15 @@
           <w:rFonts w:ascii="Arial" w:hAnsi="Arial" w:cs="Arial"/>
           <w:sz w:val="20"/>
           <w:szCs w:val="20"/>
-        </w:rPr>
-      </w:pPr>
-      <w:r>
-        <w:rPr>
-          <w:rFonts w:ascii="Arial" w:hAnsi="Arial" w:cs="Arial"/>
-          <w:sz w:val="20"/>
-          <w:szCs w:val="20"/>
+          <w:highlight w:val="yellow"/>
+        </w:rPr>
+      </w:pPr>
+      <w:r>
+        <w:rPr>
+          <w:rFonts w:ascii="Arial" w:hAnsi="Arial" w:cs="Arial"/>
+          <w:sz w:val="20"/>
+          <w:szCs w:val="20"/>
+          <w:highlight w:val="yellow"/>
         </w:rPr>
         <w:t>L</w:t>
       </w:r>
@@ -1888,6 +1902,7 @@
           <w:rFonts w:ascii="Arial" w:hAnsi="Arial" w:cs="Arial"/>
           <w:sz w:val="20"/>
           <w:szCs w:val="20"/>
+          <w:highlight w:val="yellow"/>
         </w:rPr>
         <w:t xml:space="preserve">istado de los puntos de atención </w:t>
       </w:r>
@@ -1896,6 +1911,7 @@
           <w:rFonts w:ascii="Arial" w:hAnsi="Arial" w:cs="Arial"/>
           <w:sz w:val="20"/>
           <w:szCs w:val="20"/>
+          <w:highlight w:val="yellow"/>
         </w:rPr>
         <w:t xml:space="preserve">ACTIVOS, </w:t>
       </w:r>
@@ -1904,6 +1920,7 @@
           <w:rFonts w:ascii="Arial" w:hAnsi="Arial" w:cs="Arial"/>
           <w:sz w:val="20"/>
           <w:szCs w:val="20"/>
+          <w:highlight w:val="yellow"/>
         </w:rPr>
         <w:t>asociados a la regi</w:t>
       </w:r>
@@ -1912,6 +1929,7 @@
           <w:rFonts w:ascii="Arial" w:hAnsi="Arial" w:cs="Arial"/>
           <w:sz w:val="20"/>
           <w:szCs w:val="20"/>
+          <w:highlight w:val="yellow"/>
         </w:rPr>
         <w:t>ón</w:t>
       </w:r>
@@ -1920,6 +1938,7 @@
           <w:rFonts w:ascii="Arial" w:hAnsi="Arial" w:cs="Arial"/>
           <w:sz w:val="20"/>
           <w:szCs w:val="20"/>
+          <w:highlight w:val="yellow"/>
         </w:rPr>
         <w:t xml:space="preserve"> </w:t>
       </w:r>
@@ -1928,6 +1947,7 @@
           <w:rFonts w:ascii="Arial" w:hAnsi="Arial" w:cs="Arial"/>
           <w:sz w:val="20"/>
           <w:szCs w:val="20"/>
+          <w:highlight w:val="yellow"/>
         </w:rPr>
         <w:t>seleccionada</w:t>
       </w:r>
@@ -1936,6 +1956,7 @@
           <w:rFonts w:ascii="Arial" w:hAnsi="Arial" w:cs="Arial"/>
           <w:sz w:val="20"/>
           <w:szCs w:val="20"/>
+          <w:highlight w:val="yellow"/>
         </w:rPr>
         <w:t>.</w:t>
       </w:r>
@@ -2100,8 +2121,19 @@
           <w:szCs w:val="20"/>
           <w:highlight w:val="yellow"/>
         </w:rPr>
-        <w:t>, Centralizador de quejas )</w:t>
-      </w:r>
+        <w:t xml:space="preserve">, Centralizador de </w:t>
+      </w:r>
+      <w:proofErr w:type="gramStart"/>
+      <w:r>
+        <w:rPr>
+          <w:rFonts w:ascii="Arial" w:hAnsi="Arial" w:cs="Arial"/>
+          <w:sz w:val="20"/>
+          <w:szCs w:val="20"/>
+          <w:highlight w:val="yellow"/>
+        </w:rPr>
+        <w:t>quejas )</w:t>
+      </w:r>
+      <w:proofErr w:type="gramEnd"/>
       <w:r>
         <w:rPr>
           <w:rFonts w:ascii="Arial" w:hAnsi="Arial" w:cs="Arial"/>
@@ -2373,15 +2405,17 @@
           <w:iCs/>
           <w:sz w:val="20"/>
           <w:szCs w:val="20"/>
-          <w:lang w:val="es-ES_tradnl"/>
-        </w:rPr>
-      </w:pPr>
-      <w:r>
-        <w:rPr>
-          <w:rFonts w:ascii="Arial" w:hAnsi="Arial" w:cs="Arial"/>
-          <w:bCs/>
-          <w:sz w:val="20"/>
-          <w:szCs w:val="20"/>
+          <w:highlight w:val="yellow"/>
+          <w:lang w:val="es-ES_tradnl"/>
+        </w:rPr>
+      </w:pPr>
+      <w:r>
+        <w:rPr>
+          <w:rFonts w:ascii="Arial" w:hAnsi="Arial" w:cs="Arial"/>
+          <w:bCs/>
+          <w:sz w:val="20"/>
+          <w:szCs w:val="20"/>
+          <w:highlight w:val="yellow"/>
           <w:lang w:val="es-ES_tradnl"/>
         </w:rPr>
         <w:t xml:space="preserve">El usuario </w:t>
@@ -2392,6 +2426,7 @@
           <w:bCs/>
           <w:sz w:val="20"/>
           <w:szCs w:val="20"/>
+          <w:highlight w:val="yellow"/>
           <w:lang w:val="es-ES_tradnl"/>
         </w:rPr>
         <w:t>guarda los</w:t>
@@ -2402,6 +2437,7 @@
           <w:bCs/>
           <w:sz w:val="20"/>
           <w:szCs w:val="20"/>
+          <w:highlight w:val="yellow"/>
           <w:lang w:val="es-ES_tradnl"/>
         </w:rPr>
         <w:t xml:space="preserve"> datos ingresados</w:t>
@@ -2412,6 +2448,7 @@
           <w:bCs/>
           <w:sz w:val="20"/>
           <w:szCs w:val="20"/>
+          <w:highlight w:val="yellow"/>
           <w:lang w:val="es-ES_tradnl"/>
         </w:rPr>
         <w:t>.</w:t>
@@ -2422,6 +2459,7 @@
           <w:iCs/>
           <w:sz w:val="20"/>
           <w:szCs w:val="20"/>
+          <w:highlight w:val="yellow"/>
           <w:lang w:val="es-ES_tradnl"/>
         </w:rPr>
         <w:t xml:space="preserve"> </w:t>
@@ -2433,6 +2471,7 @@
           <w:iCs/>
           <w:sz w:val="20"/>
           <w:szCs w:val="20"/>
+          <w:highlight w:val="yellow"/>
           <w:lang w:val="es-ES_tradnl"/>
         </w:rPr>
         <w:t>[FA02]</w:t>
@@ -2444,9 +2483,10 @@
           <w:iCs/>
           <w:sz w:val="20"/>
           <w:szCs w:val="20"/>
-          <w:lang w:val="es-ES_tradnl"/>
-        </w:rPr>
-        <w:t xml:space="preserve"> [</w:t>
+          <w:highlight w:val="yellow"/>
+          <w:lang w:val="es-ES_tradnl"/>
+        </w:rPr>
+        <w:t xml:space="preserve"> [FA04]</w:t>
       </w:r>
       <w:r>
         <w:rPr>
@@ -2456,17 +2496,6 @@
           <w:sz w:val="20"/>
           <w:szCs w:val="20"/>
           <w:highlight w:val="yellow"/>
-          <w:lang w:val="es-ES_tradnl"/>
-        </w:rPr>
-        <w:t>FA04]</w:t>
-      </w:r>
-      <w:r>
-        <w:rPr>
-          <w:rFonts w:ascii="Arial" w:hAnsi="Arial" w:cs="Arial"/>
-          <w:b/>
-          <w:iCs/>
-          <w:sz w:val="20"/>
-          <w:szCs w:val="20"/>
           <w:lang w:val="es-ES_tradnl"/>
         </w:rPr>
         <w:t xml:space="preserve"> </w:t>
@@ -2560,15 +2589,17 @@
           <w:iCs/>
           <w:sz w:val="20"/>
           <w:szCs w:val="20"/>
-          <w:lang w:val="es-ES_tradnl"/>
-        </w:rPr>
-      </w:pPr>
-      <w:r>
-        <w:rPr>
-          <w:rFonts w:ascii="Arial" w:hAnsi="Arial" w:cs="Arial"/>
-          <w:iCs/>
-          <w:sz w:val="20"/>
-          <w:szCs w:val="20"/>
+          <w:highlight w:val="yellow"/>
+          <w:lang w:val="es-ES_tradnl"/>
+        </w:rPr>
+      </w:pPr>
+      <w:r>
+        <w:rPr>
+          <w:rFonts w:ascii="Arial" w:hAnsi="Arial" w:cs="Arial"/>
+          <w:iCs/>
+          <w:sz w:val="20"/>
+          <w:szCs w:val="20"/>
+          <w:highlight w:val="yellow"/>
           <w:lang w:val="es-ES_tradnl"/>
         </w:rPr>
         <w:t xml:space="preserve">El </w:t>
@@ -2579,6 +2610,7 @@
           <w:iCs/>
           <w:sz w:val="20"/>
           <w:szCs w:val="20"/>
+          <w:highlight w:val="yellow"/>
           <w:lang w:val="es-ES_tradnl"/>
         </w:rPr>
         <w:t xml:space="preserve">sistema </w:t>
@@ -2589,6 +2621,7 @@
           <w:iCs/>
           <w:sz w:val="20"/>
           <w:szCs w:val="20"/>
+          <w:highlight w:val="yellow"/>
           <w:lang w:val="es-ES_tradnl"/>
         </w:rPr>
         <w:t>guarda la información</w:t>
@@ -2599,6 +2632,7 @@
           <w:iCs/>
           <w:sz w:val="20"/>
           <w:szCs w:val="20"/>
+          <w:highlight w:val="yellow"/>
           <w:lang w:val="es-ES_tradnl"/>
         </w:rPr>
         <w:t>, asigna</w:t>
@@ -2609,6 +2643,7 @@
           <w:iCs/>
           <w:sz w:val="20"/>
           <w:szCs w:val="20"/>
+          <w:highlight w:val="yellow"/>
           <w:lang w:val="es-ES_tradnl"/>
         </w:rPr>
         <w:t>n</w:t>
@@ -2619,6 +2654,7 @@
           <w:iCs/>
           <w:sz w:val="20"/>
           <w:szCs w:val="20"/>
+          <w:highlight w:val="yellow"/>
           <w:lang w:val="es-ES_tradnl"/>
         </w:rPr>
         <w:t>do estado Activo al usuario ingresado</w:t>
@@ -2629,6 +2665,7 @@
           <w:iCs/>
           <w:sz w:val="20"/>
           <w:szCs w:val="20"/>
+          <w:highlight w:val="yellow"/>
           <w:lang w:val="es-ES_tradnl"/>
         </w:rPr>
         <w:t>.</w:t>
@@ -2650,6 +2687,7 @@
           <w:iCs/>
           <w:sz w:val="20"/>
           <w:szCs w:val="20"/>
+          <w:highlight w:val="yellow"/>
           <w:lang w:val="es-ES_tradnl"/>
         </w:rPr>
         <w:t>[FA03]</w:t>
@@ -2669,15 +2707,17 @@
           <w:iCs/>
           <w:sz w:val="20"/>
           <w:szCs w:val="20"/>
-          <w:lang w:val="es-ES_tradnl"/>
-        </w:rPr>
-      </w:pPr>
-      <w:r>
-        <w:rPr>
-          <w:rFonts w:ascii="Arial" w:hAnsi="Arial" w:cs="Arial"/>
-          <w:iCs/>
-          <w:sz w:val="20"/>
-          <w:szCs w:val="20"/>
+          <w:highlight w:val="yellow"/>
+          <w:lang w:val="es-ES_tradnl"/>
+        </w:rPr>
+      </w:pPr>
+      <w:r>
+        <w:rPr>
+          <w:rFonts w:ascii="Arial" w:hAnsi="Arial" w:cs="Arial"/>
+          <w:iCs/>
+          <w:sz w:val="20"/>
+          <w:szCs w:val="20"/>
+          <w:highlight w:val="yellow"/>
           <w:lang w:val="es-ES_tradnl"/>
         </w:rPr>
         <w:t xml:space="preserve">El sistema muestra mensaje </w:t>
@@ -2689,6 +2729,7 @@
           <w:iCs/>
           <w:sz w:val="20"/>
           <w:szCs w:val="20"/>
+          <w:highlight w:val="yellow"/>
           <w:lang w:val="es-ES_tradnl"/>
         </w:rPr>
         <w:t>“</w:t>
@@ -2700,6 +2741,7 @@
           <w:iCs/>
           <w:sz w:val="20"/>
           <w:szCs w:val="20"/>
+          <w:highlight w:val="yellow"/>
           <w:lang w:val="es-ES_tradnl"/>
         </w:rPr>
         <w:t>Se guardaron correctamente los datos de</w:t>
@@ -2711,6 +2753,7 @@
           <w:iCs/>
           <w:sz w:val="20"/>
           <w:szCs w:val="20"/>
+          <w:highlight w:val="yellow"/>
           <w:lang w:val="es-ES_tradnl"/>
         </w:rPr>
         <w:t xml:space="preserve">l usuario </w:t>
@@ -2722,6 +2765,7 @@
           <w:iCs/>
           <w:sz w:val="20"/>
           <w:szCs w:val="20"/>
+          <w:highlight w:val="yellow"/>
           <w:lang w:val="es-ES_tradnl"/>
         </w:rPr>
         <w:t>para el punto de atención</w:t>
@@ -2733,6 +2777,7 @@
           <w:iCs/>
           <w:sz w:val="20"/>
           <w:szCs w:val="20"/>
+          <w:highlight w:val="yellow"/>
           <w:lang w:val="es-ES_tradnl"/>
         </w:rPr>
         <w:t>”.</w:t>
@@ -2828,15 +2873,17 @@
           <w:bCs/>
           <w:sz w:val="20"/>
           <w:szCs w:val="20"/>
-          <w:lang w:val="es-ES_tradnl"/>
-        </w:rPr>
-      </w:pPr>
-      <w:r>
-        <w:rPr>
-          <w:rFonts w:ascii="Arial" w:hAnsi="Arial" w:cs="Arial"/>
-          <w:bCs/>
-          <w:sz w:val="20"/>
-          <w:szCs w:val="20"/>
+          <w:highlight w:val="yellow"/>
+          <w:lang w:val="es-ES_tradnl"/>
+        </w:rPr>
+      </w:pPr>
+      <w:r>
+        <w:rPr>
+          <w:rFonts w:ascii="Arial" w:hAnsi="Arial" w:cs="Arial"/>
+          <w:bCs/>
+          <w:sz w:val="20"/>
+          <w:szCs w:val="20"/>
+          <w:highlight w:val="yellow"/>
           <w:lang w:val="es-ES_tradnl"/>
         </w:rPr>
         <w:t>El sistema muestra</w:t>
@@ -2847,6 +2894,7 @@
           <w:bCs/>
           <w:sz w:val="20"/>
           <w:szCs w:val="20"/>
+          <w:highlight w:val="yellow"/>
           <w:lang w:val="es-ES_tradnl"/>
         </w:rPr>
         <w:t xml:space="preserve"> Región </w:t>
@@ -2857,6 +2905,7 @@
           <w:iCs/>
           <w:sz w:val="20"/>
           <w:szCs w:val="20"/>
+          <w:highlight w:val="yellow"/>
           <w:lang w:val="es-ES_tradnl"/>
         </w:rPr>
         <w:t>(Región Central, Región Sur, Región Nororiente, Región Occidente)</w:t>
@@ -2867,6 +2916,7 @@
           <w:iCs/>
           <w:sz w:val="20"/>
           <w:szCs w:val="20"/>
+          <w:highlight w:val="yellow"/>
           <w:lang w:val="es-ES_tradnl"/>
         </w:rPr>
         <w:t xml:space="preserve">. </w:t>
@@ -2878,6 +2928,7 @@
           <w:iCs/>
           <w:sz w:val="20"/>
           <w:szCs w:val="20"/>
+          <w:highlight w:val="yellow"/>
           <w:lang w:val="es-ES_tradnl"/>
         </w:rPr>
         <w:t>(</w:t>
@@ -2891,6 +2942,7 @@
           <w:iCs/>
           <w:sz w:val="20"/>
           <w:szCs w:val="20"/>
+          <w:highlight w:val="yellow"/>
           <w:lang w:val="es-ES_tradnl"/>
         </w:rPr>
         <w:t>ANEXO</w:t>
@@ -2899,6 +2951,7 @@
       <w:r>
         <w:rPr>
           <w:rStyle w:val="Refdecomentario"/>
+          <w:highlight w:val="yellow"/>
         </w:rPr>
         <w:commentReference w:id="11"/>
       </w:r>
@@ -2906,6 +2959,7 @@
       <w:r>
         <w:rPr>
           <w:rStyle w:val="Refdecomentario"/>
+          <w:highlight w:val="yellow"/>
         </w:rPr>
         <w:commentReference w:id="12"/>
       </w:r>
@@ -2916,6 +2970,7 @@
           <w:iCs/>
           <w:sz w:val="20"/>
           <w:szCs w:val="20"/>
+          <w:highlight w:val="yellow"/>
           <w:lang w:val="es-ES_tradnl"/>
         </w:rPr>
         <w:t xml:space="preserve"> 2)</w:t>
@@ -2936,15 +2991,17 @@
           <w:bCs/>
           <w:sz w:val="20"/>
           <w:szCs w:val="20"/>
-          <w:lang w:val="es-ES_tradnl"/>
-        </w:rPr>
-      </w:pPr>
-      <w:r>
-        <w:rPr>
-          <w:rFonts w:ascii="Arial" w:hAnsi="Arial" w:cs="Arial"/>
-          <w:bCs/>
-          <w:sz w:val="20"/>
-          <w:szCs w:val="20"/>
+          <w:highlight w:val="yellow"/>
+          <w:lang w:val="es-ES_tradnl"/>
+        </w:rPr>
+      </w:pPr>
+      <w:r>
+        <w:rPr>
+          <w:rFonts w:ascii="Arial" w:hAnsi="Arial" w:cs="Arial"/>
+          <w:bCs/>
+          <w:sz w:val="20"/>
+          <w:szCs w:val="20"/>
+          <w:highlight w:val="yellow"/>
           <w:lang w:val="es-ES_tradnl"/>
         </w:rPr>
         <w:t>El sistema muestra el</w:t>
@@ -2955,6 +3012,7 @@
           <w:bCs/>
           <w:sz w:val="20"/>
           <w:szCs w:val="20"/>
+          <w:highlight w:val="yellow"/>
           <w:lang w:val="es-ES_tradnl"/>
         </w:rPr>
         <w:t xml:space="preserve"> listado de los puntos de atención existentes</w:t>
@@ -2965,6 +3023,7 @@
           <w:bCs/>
           <w:sz w:val="20"/>
           <w:szCs w:val="20"/>
+          <w:highlight w:val="yellow"/>
           <w:lang w:val="es-ES_tradnl"/>
         </w:rPr>
         <w:t xml:space="preserve"> asociados a la región seleccionada</w:t>
@@ -2975,6 +3034,7 @@
           <w:bCs/>
           <w:sz w:val="20"/>
           <w:szCs w:val="20"/>
+          <w:highlight w:val="yellow"/>
           <w:lang w:val="es-ES_tradnl"/>
         </w:rPr>
         <w:t>.</w:t>
@@ -2995,35 +3055,28 @@
           <w:bCs/>
           <w:sz w:val="20"/>
           <w:szCs w:val="20"/>
-          <w:lang w:val="es-ES_tradnl"/>
-        </w:rPr>
-      </w:pPr>
-      <w:r>
-        <w:rPr>
-          <w:rFonts w:ascii="Arial" w:hAnsi="Arial" w:cs="Arial"/>
-          <w:bCs/>
-          <w:sz w:val="20"/>
-          <w:szCs w:val="20"/>
-          <w:lang w:val="es-ES_tradnl"/>
-        </w:rPr>
-        <w:t>El s</w:t>
-      </w:r>
-      <w:r>
-        <w:rPr>
-          <w:rFonts w:ascii="Arial" w:hAnsi="Arial" w:cs="Arial"/>
-          <w:bCs/>
-          <w:sz w:val="20"/>
-          <w:szCs w:val="20"/>
-          <w:lang w:val="es-ES_tradnl"/>
-        </w:rPr>
-        <w:t xml:space="preserve">istema muestra listado de usuarios asociados al punto de atención </w:t>
-      </w:r>
-      <w:r>
-        <w:rPr>
-          <w:rFonts w:ascii="Arial" w:hAnsi="Arial" w:cs="Arial"/>
-          <w:bCs/>
-          <w:sz w:val="20"/>
-          <w:szCs w:val="20"/>
+          <w:highlight w:val="yellow"/>
+          <w:lang w:val="es-ES_tradnl"/>
+        </w:rPr>
+      </w:pPr>
+      <w:r>
+        <w:rPr>
+          <w:rFonts w:ascii="Arial" w:hAnsi="Arial" w:cs="Arial"/>
+          <w:bCs/>
+          <w:sz w:val="20"/>
+          <w:szCs w:val="20"/>
+          <w:highlight w:val="yellow"/>
+          <w:lang w:val="es-ES_tradnl"/>
+        </w:rPr>
+        <w:t xml:space="preserve">El sistema muestra listado de usuarios asociados al punto de atención </w:t>
+      </w:r>
+      <w:r>
+        <w:rPr>
+          <w:rFonts w:ascii="Arial" w:hAnsi="Arial" w:cs="Arial"/>
+          <w:bCs/>
+          <w:sz w:val="20"/>
+          <w:szCs w:val="20"/>
+          <w:highlight w:val="yellow"/>
           <w:lang w:val="es-ES_tradnl"/>
         </w:rPr>
         <w:t>seleccionado</w:t>
@@ -3034,6 +3087,7 @@
           <w:bCs/>
           <w:sz w:val="20"/>
           <w:szCs w:val="20"/>
+          <w:highlight w:val="yellow"/>
           <w:lang w:val="es-ES_tradnl"/>
         </w:rPr>
         <w:t>.</w:t>
@@ -3052,35 +3106,63 @@
           <w:bCs/>
           <w:sz w:val="20"/>
           <w:szCs w:val="20"/>
-          <w:lang w:val="es-ES_tradnl"/>
-        </w:rPr>
-      </w:pPr>
-      <w:r>
-        <w:rPr>
-          <w:rFonts w:ascii="Arial" w:hAnsi="Arial" w:cs="Arial"/>
-          <w:bCs/>
-          <w:sz w:val="20"/>
-          <w:szCs w:val="20"/>
-          <w:lang w:val="es-ES_tradnl"/>
-        </w:rPr>
-        <w:t xml:space="preserve">El usuario selecciona </w:t>
-      </w:r>
-      <w:r>
-        <w:rPr>
-          <w:rFonts w:ascii="Arial" w:hAnsi="Arial" w:cs="Arial"/>
-          <w:bCs/>
-          <w:sz w:val="20"/>
-          <w:szCs w:val="20"/>
-          <w:lang w:val="es-ES_tradnl"/>
-        </w:rPr>
-        <w:t xml:space="preserve"> al </w:t>
-      </w:r>
-      <w:r>
-        <w:rPr>
-          <w:rFonts w:ascii="Arial" w:hAnsi="Arial" w:cs="Arial"/>
-          <w:bCs/>
-          <w:sz w:val="20"/>
-          <w:szCs w:val="20"/>
+          <w:highlight w:val="yellow"/>
+          <w:lang w:val="es-ES_tradnl"/>
+        </w:rPr>
+      </w:pPr>
+      <w:r>
+        <w:rPr>
+          <w:rFonts w:ascii="Arial" w:hAnsi="Arial" w:cs="Arial"/>
+          <w:bCs/>
+          <w:sz w:val="20"/>
+          <w:szCs w:val="20"/>
+          <w:highlight w:val="yellow"/>
+          <w:lang w:val="es-ES_tradnl"/>
+        </w:rPr>
+        <w:t xml:space="preserve">El usuario </w:t>
+      </w:r>
+      <w:proofErr w:type="gramStart"/>
+      <w:r>
+        <w:rPr>
+          <w:rFonts w:ascii="Arial" w:hAnsi="Arial" w:cs="Arial"/>
+          <w:bCs/>
+          <w:sz w:val="20"/>
+          <w:szCs w:val="20"/>
+          <w:highlight w:val="yellow"/>
+          <w:lang w:val="es-ES_tradnl"/>
+        </w:rPr>
+        <w:t xml:space="preserve">selecciona </w:t>
+      </w:r>
+      <w:r>
+        <w:rPr>
+          <w:rFonts w:ascii="Arial" w:hAnsi="Arial" w:cs="Arial"/>
+          <w:bCs/>
+          <w:sz w:val="20"/>
+          <w:szCs w:val="20"/>
+          <w:highlight w:val="yellow"/>
+          <w:lang w:val="es-ES_tradnl"/>
+        </w:rPr>
+        <w:t xml:space="preserve"> al</w:t>
+      </w:r>
+      <w:proofErr w:type="gramEnd"/>
+      <w:r>
+        <w:rPr>
+          <w:rFonts w:ascii="Arial" w:hAnsi="Arial" w:cs="Arial"/>
+          <w:bCs/>
+          <w:sz w:val="20"/>
+          <w:szCs w:val="20"/>
+          <w:highlight w:val="yellow"/>
+          <w:lang w:val="es-ES_tradnl"/>
+        </w:rPr>
+        <w:t xml:space="preserve"> </w:t>
+      </w:r>
+      <w:r>
+        <w:rPr>
+          <w:rFonts w:ascii="Arial" w:hAnsi="Arial" w:cs="Arial"/>
+          <w:bCs/>
+          <w:sz w:val="20"/>
+          <w:szCs w:val="20"/>
+          <w:highlight w:val="yellow"/>
           <w:lang w:val="es-ES_tradnl"/>
         </w:rPr>
         <w:t>usuario</w:t>
@@ -3091,6 +3173,7 @@
           <w:bCs/>
           <w:sz w:val="20"/>
           <w:szCs w:val="20"/>
+          <w:highlight w:val="yellow"/>
           <w:lang w:val="es-ES_tradnl"/>
         </w:rPr>
         <w:t xml:space="preserve"> del punto de atención</w:t>
@@ -3101,6 +3184,7 @@
           <w:bCs/>
           <w:sz w:val="20"/>
           <w:szCs w:val="20"/>
+          <w:highlight w:val="yellow"/>
           <w:lang w:val="es-ES_tradnl"/>
         </w:rPr>
         <w:t xml:space="preserve"> a modificar.</w:t>
@@ -3119,15 +3203,17 @@
           <w:bCs/>
           <w:sz w:val="20"/>
           <w:szCs w:val="20"/>
-          <w:lang w:val="es-ES_tradnl"/>
-        </w:rPr>
-      </w:pPr>
-      <w:r>
-        <w:rPr>
-          <w:rFonts w:ascii="Arial" w:hAnsi="Arial" w:cs="Arial"/>
-          <w:bCs/>
-          <w:sz w:val="20"/>
-          <w:szCs w:val="20"/>
+          <w:highlight w:val="yellow"/>
+          <w:lang w:val="es-ES_tradnl"/>
+        </w:rPr>
+      </w:pPr>
+      <w:r>
+        <w:rPr>
+          <w:rFonts w:ascii="Arial" w:hAnsi="Arial" w:cs="Arial"/>
+          <w:bCs/>
+          <w:sz w:val="20"/>
+          <w:szCs w:val="20"/>
+          <w:highlight w:val="yellow"/>
           <w:lang w:val="es-ES_tradnl"/>
         </w:rPr>
         <w:t>El sistema muestra en pantalla los datos asociados al usuario seleccionado</w:t>
@@ -3138,6 +3224,7 @@
           <w:bCs/>
           <w:sz w:val="20"/>
           <w:szCs w:val="20"/>
+          <w:highlight w:val="yellow"/>
           <w:lang w:val="es-ES_tradnl"/>
         </w:rPr>
         <w:t>:</w:t>
@@ -3148,6 +3235,7 @@
           <w:bCs/>
           <w:sz w:val="20"/>
           <w:szCs w:val="20"/>
+          <w:highlight w:val="yellow"/>
           <w:lang w:val="es-ES_tradnl"/>
         </w:rPr>
         <w:t xml:space="preserve"> </w:t>
@@ -3166,15 +3254,17 @@
           <w:bCs/>
           <w:sz w:val="20"/>
           <w:szCs w:val="20"/>
-          <w:lang w:val="es-ES_tradnl"/>
-        </w:rPr>
-      </w:pPr>
-      <w:r>
-        <w:rPr>
-          <w:rFonts w:ascii="Arial" w:hAnsi="Arial" w:cs="Arial"/>
-          <w:bCs/>
-          <w:sz w:val="20"/>
-          <w:szCs w:val="20"/>
+          <w:highlight w:val="yellow"/>
+          <w:lang w:val="es-ES_tradnl"/>
+        </w:rPr>
+      </w:pPr>
+      <w:r>
+        <w:rPr>
+          <w:rFonts w:ascii="Arial" w:hAnsi="Arial" w:cs="Arial"/>
+          <w:bCs/>
+          <w:sz w:val="20"/>
+          <w:szCs w:val="20"/>
+          <w:highlight w:val="yellow"/>
           <w:lang w:val="es-ES_tradnl"/>
         </w:rPr>
         <w:t xml:space="preserve">Correo electrónico </w:t>
@@ -3193,15 +3283,17 @@
           <w:bCs/>
           <w:sz w:val="20"/>
           <w:szCs w:val="20"/>
-          <w:lang w:val="es-ES_tradnl"/>
-        </w:rPr>
-      </w:pPr>
-      <w:r>
-        <w:rPr>
-          <w:rFonts w:ascii="Arial" w:hAnsi="Arial" w:cs="Arial"/>
-          <w:bCs/>
-          <w:sz w:val="20"/>
-          <w:szCs w:val="20"/>
+          <w:highlight w:val="yellow"/>
+          <w:lang w:val="es-ES_tradnl"/>
+        </w:rPr>
+      </w:pPr>
+      <w:r>
+        <w:rPr>
+          <w:rFonts w:ascii="Arial" w:hAnsi="Arial" w:cs="Arial"/>
+          <w:bCs/>
+          <w:sz w:val="20"/>
+          <w:szCs w:val="20"/>
+          <w:highlight w:val="yellow"/>
           <w:lang w:val="es-ES_tradnl"/>
         </w:rPr>
         <w:t xml:space="preserve">Cargo </w:t>
@@ -3220,15 +3312,17 @@
           <w:bCs/>
           <w:sz w:val="20"/>
           <w:szCs w:val="20"/>
-          <w:lang w:val="es-ES_tradnl"/>
-        </w:rPr>
-      </w:pPr>
-      <w:r>
-        <w:rPr>
-          <w:rFonts w:ascii="Arial" w:hAnsi="Arial" w:cs="Arial"/>
-          <w:bCs/>
-          <w:sz w:val="20"/>
-          <w:szCs w:val="20"/>
+          <w:highlight w:val="yellow"/>
+          <w:lang w:val="es-ES_tradnl"/>
+        </w:rPr>
+      </w:pPr>
+      <w:r>
+        <w:rPr>
+          <w:rFonts w:ascii="Arial" w:hAnsi="Arial" w:cs="Arial"/>
+          <w:bCs/>
+          <w:sz w:val="20"/>
+          <w:szCs w:val="20"/>
+          <w:highlight w:val="yellow"/>
           <w:lang w:val="es-ES_tradnl"/>
         </w:rPr>
         <w:t xml:space="preserve">Estado </w:t>
@@ -3247,15 +3341,17 @@
           <w:bCs/>
           <w:sz w:val="20"/>
           <w:szCs w:val="20"/>
-          <w:lang w:val="es-ES_tradnl"/>
-        </w:rPr>
-      </w:pPr>
-      <w:r>
-        <w:rPr>
-          <w:rFonts w:ascii="Arial" w:hAnsi="Arial" w:cs="Arial"/>
-          <w:bCs/>
-          <w:sz w:val="20"/>
-          <w:szCs w:val="20"/>
+          <w:highlight w:val="yellow"/>
+          <w:lang w:val="es-ES_tradnl"/>
+        </w:rPr>
+      </w:pPr>
+      <w:r>
+        <w:rPr>
+          <w:rFonts w:ascii="Arial" w:hAnsi="Arial" w:cs="Arial"/>
+          <w:bCs/>
+          <w:sz w:val="20"/>
+          <w:szCs w:val="20"/>
+          <w:highlight w:val="yellow"/>
           <w:lang w:val="es-ES_tradnl"/>
         </w:rPr>
         <w:t xml:space="preserve">El usuario modifica el dato que </w:t>
@@ -3266,6 +3362,7 @@
           <w:bCs/>
           <w:sz w:val="20"/>
           <w:szCs w:val="20"/>
+          <w:highlight w:val="yellow"/>
           <w:lang w:val="es-ES_tradnl"/>
         </w:rPr>
         <w:t>corresponda</w:t>
@@ -3276,6 +3373,7 @@
           <w:bCs/>
           <w:sz w:val="20"/>
           <w:szCs w:val="20"/>
+          <w:highlight w:val="yellow"/>
           <w:lang w:val="es-ES_tradnl"/>
         </w:rPr>
         <w:t>.</w:t>
@@ -3294,15 +3392,17 @@
           <w:bCs/>
           <w:sz w:val="20"/>
           <w:szCs w:val="20"/>
-          <w:lang w:val="es-ES_tradnl"/>
-        </w:rPr>
-      </w:pPr>
-      <w:r>
-        <w:rPr>
-          <w:rFonts w:ascii="Arial" w:hAnsi="Arial" w:cs="Arial"/>
-          <w:bCs/>
-          <w:sz w:val="20"/>
-          <w:szCs w:val="20"/>
+          <w:highlight w:val="yellow"/>
+          <w:lang w:val="es-ES_tradnl"/>
+        </w:rPr>
+      </w:pPr>
+      <w:r>
+        <w:rPr>
+          <w:rFonts w:ascii="Arial" w:hAnsi="Arial" w:cs="Arial"/>
+          <w:bCs/>
+          <w:sz w:val="20"/>
+          <w:szCs w:val="20"/>
+          <w:highlight w:val="yellow"/>
           <w:lang w:val="es-ES_tradnl"/>
         </w:rPr>
         <w:t xml:space="preserve">El usuario </w:t>
@@ -3313,16 +3413,41 @@
           <w:bCs/>
           <w:sz w:val="20"/>
           <w:szCs w:val="20"/>
-          <w:lang w:val="es-ES_tradnl"/>
-        </w:rPr>
-        <w:t>guarda los</w:t>
-      </w:r>
-      <w:r>
-        <w:rPr>
-          <w:rFonts w:ascii="Arial" w:hAnsi="Arial" w:cs="Arial"/>
-          <w:bCs/>
-          <w:sz w:val="20"/>
-          <w:szCs w:val="20"/>
+          <w:highlight w:val="yellow"/>
+          <w:lang w:val="es-ES_tradnl"/>
+        </w:rPr>
+        <w:t xml:space="preserve">guarda los </w:t>
+      </w:r>
+      <w:r>
+        <w:rPr>
+          <w:rFonts w:ascii="Arial" w:hAnsi="Arial" w:cs="Arial"/>
+          <w:bCs/>
+          <w:sz w:val="20"/>
+          <w:szCs w:val="20"/>
+          <w:highlight w:val="yellow"/>
+          <w:lang w:val="es-ES_tradnl"/>
+        </w:rPr>
+        <w:t>datos</w:t>
+      </w:r>
+      <w:r>
+        <w:rPr>
+          <w:rFonts w:ascii="Arial" w:hAnsi="Arial" w:cs="Arial"/>
+          <w:bCs/>
+          <w:sz w:val="20"/>
+          <w:szCs w:val="20"/>
+          <w:highlight w:val="yellow"/>
+          <w:lang w:val="es-ES_tradnl"/>
+        </w:rPr>
+        <w:t>.</w:t>
+      </w:r>
+      <w:r>
+        <w:rPr>
+          <w:rFonts w:ascii="Arial" w:hAnsi="Arial" w:cs="Arial"/>
+          <w:b/>
+          <w:bCs/>
+          <w:sz w:val="20"/>
+          <w:szCs w:val="20"/>
+          <w:highlight w:val="yellow"/>
           <w:lang w:val="es-ES_tradnl"/>
         </w:rPr>
         <w:t xml:space="preserve"> </w:t>
@@ -3330,33 +3455,14 @@
       <w:r>
         <w:rPr>
           <w:rFonts w:ascii="Arial" w:hAnsi="Arial" w:cs="Arial"/>
-          <w:bCs/>
-          <w:sz w:val="20"/>
-          <w:szCs w:val="20"/>
-          <w:lang w:val="es-ES_tradnl"/>
-        </w:rPr>
-        <w:t>datos</w:t>
-      </w:r>
-      <w:r>
-        <w:rPr>
-          <w:rFonts w:ascii="Arial" w:hAnsi="Arial" w:cs="Arial"/>
-          <w:bCs/>
-          <w:sz w:val="20"/>
-          <w:szCs w:val="20"/>
-          <w:lang w:val="es-ES_tradnl"/>
-        </w:rPr>
-        <w:t>.</w:t>
-      </w:r>
-      <w:r>
-        <w:rPr>
-          <w:rFonts w:ascii="Arial" w:hAnsi="Arial" w:cs="Arial"/>
           <w:b/>
           <w:bCs/>
           <w:sz w:val="20"/>
           <w:szCs w:val="20"/>
-          <w:lang w:val="es-ES_tradnl"/>
-        </w:rPr>
-        <w:t xml:space="preserve"> </w:t>
+          <w:highlight w:val="yellow"/>
+          <w:lang w:val="es-ES_tradnl"/>
+        </w:rPr>
+        <w:t>[FA</w:t>
       </w:r>
       <w:r>
         <w:rPr>
@@ -3365,9 +3471,10 @@
           <w:bCs/>
           <w:sz w:val="20"/>
           <w:szCs w:val="20"/>
-          <w:lang w:val="es-ES_tradnl"/>
-        </w:rPr>
-        <w:t>[FA</w:t>
+          <w:highlight w:val="yellow"/>
+          <w:lang w:val="es-ES_tradnl"/>
+        </w:rPr>
+        <w:t>0</w:t>
       </w:r>
       <w:r>
         <w:rPr>
@@ -3376,9 +3483,10 @@
           <w:bCs/>
           <w:sz w:val="20"/>
           <w:szCs w:val="20"/>
-          <w:lang w:val="es-ES_tradnl"/>
-        </w:rPr>
-        <w:t>0</w:t>
+          <w:highlight w:val="yellow"/>
+          <w:lang w:val="es-ES_tradnl"/>
+        </w:rPr>
+        <w:t>2</w:t>
       </w:r>
       <w:r>
         <w:rPr>
@@ -3387,17 +3495,7 @@
           <w:bCs/>
           <w:sz w:val="20"/>
           <w:szCs w:val="20"/>
-          <w:lang w:val="es-ES_tradnl"/>
-        </w:rPr>
-        <w:t>2</w:t>
-      </w:r>
-      <w:r>
-        <w:rPr>
-          <w:rFonts w:ascii="Arial" w:hAnsi="Arial" w:cs="Arial"/>
-          <w:b/>
-          <w:bCs/>
-          <w:sz w:val="20"/>
-          <w:szCs w:val="20"/>
+          <w:highlight w:val="yellow"/>
           <w:lang w:val="es-ES_tradnl"/>
         </w:rPr>
         <w:t>]</w:t>
@@ -3416,15 +3514,17 @@
           <w:bCs/>
           <w:sz w:val="20"/>
           <w:szCs w:val="20"/>
-          <w:lang w:val="es-ES_tradnl"/>
-        </w:rPr>
-      </w:pPr>
-      <w:r>
-        <w:rPr>
-          <w:rFonts w:ascii="Arial" w:hAnsi="Arial" w:cs="Arial"/>
-          <w:bCs/>
-          <w:sz w:val="20"/>
-          <w:szCs w:val="20"/>
+          <w:highlight w:val="yellow"/>
+          <w:lang w:val="es-ES_tradnl"/>
+        </w:rPr>
+      </w:pPr>
+      <w:r>
+        <w:rPr>
+          <w:rFonts w:ascii="Arial" w:hAnsi="Arial" w:cs="Arial"/>
+          <w:bCs/>
+          <w:sz w:val="20"/>
+          <w:szCs w:val="20"/>
+          <w:highlight w:val="yellow"/>
           <w:lang w:val="es-ES_tradnl"/>
         </w:rPr>
         <w:t>El sistema actualiza los datos ingresados.</w:t>
@@ -3443,15 +3543,17 @@
           <w:bCs/>
           <w:sz w:val="20"/>
           <w:szCs w:val="20"/>
-          <w:lang w:val="es-ES_tradnl"/>
-        </w:rPr>
-      </w:pPr>
-      <w:r>
-        <w:rPr>
-          <w:rFonts w:ascii="Arial" w:hAnsi="Arial" w:cs="Arial"/>
-          <w:bCs/>
-          <w:sz w:val="20"/>
-          <w:szCs w:val="20"/>
+          <w:highlight w:val="yellow"/>
+          <w:lang w:val="es-ES_tradnl"/>
+        </w:rPr>
+      </w:pPr>
+      <w:r>
+        <w:rPr>
+          <w:rFonts w:ascii="Arial" w:hAnsi="Arial" w:cs="Arial"/>
+          <w:bCs/>
+          <w:sz w:val="20"/>
+          <w:szCs w:val="20"/>
+          <w:highlight w:val="yellow"/>
           <w:lang w:val="es-ES_tradnl"/>
         </w:rPr>
         <w:t>El sistema muestra mensaje indicando “Datos actualizados”</w:t>
@@ -3462,6 +3564,7 @@
           <w:bCs/>
           <w:sz w:val="20"/>
           <w:szCs w:val="20"/>
+          <w:highlight w:val="yellow"/>
           <w:lang w:val="es-ES_tradnl"/>
         </w:rPr>
         <w:t>.</w:t>
@@ -3481,15 +3584,17 @@
           <w:bCs/>
           <w:sz w:val="20"/>
           <w:szCs w:val="20"/>
-          <w:lang w:val="es-ES_tradnl"/>
-        </w:rPr>
-      </w:pPr>
-      <w:r>
-        <w:rPr>
-          <w:rFonts w:ascii="Arial" w:hAnsi="Arial" w:cs="Arial"/>
-          <w:bCs/>
-          <w:sz w:val="20"/>
-          <w:szCs w:val="20"/>
+          <w:highlight w:val="yellow"/>
+          <w:lang w:val="es-ES_tradnl"/>
+        </w:rPr>
+      </w:pPr>
+      <w:r>
+        <w:rPr>
+          <w:rFonts w:ascii="Arial" w:hAnsi="Arial" w:cs="Arial"/>
+          <w:bCs/>
+          <w:sz w:val="20"/>
+          <w:szCs w:val="20"/>
+          <w:highlight w:val="yellow"/>
           <w:lang w:val="es-ES_tradnl"/>
         </w:rPr>
         <w:lastRenderedPageBreak/>
@@ -3503,86 +3608,93 @@
         <w:rPr>
           <w:b w:val="0"/>
           <w:bCs w:val="0"/>
-          <w:lang w:val="es-ES_tradnl"/>
-        </w:rPr>
-      </w:pPr>
-      <w:r>
-        <w:rPr>
+          <w:highlight w:val="yellow"/>
+          <w:lang w:val="es-ES_tradnl"/>
+        </w:rPr>
+      </w:pPr>
+      <w:r>
+        <w:rPr>
+          <w:highlight w:val="yellow"/>
           <w:lang w:val="es-ES_tradnl"/>
         </w:rPr>
         <w:t>[FA</w:t>
       </w:r>
       <w:r>
         <w:rPr>
+          <w:highlight w:val="yellow"/>
           <w:lang w:val="es-ES_tradnl"/>
         </w:rPr>
         <w:t>0</w:t>
       </w:r>
       <w:r>
         <w:rPr>
+          <w:highlight w:val="yellow"/>
           <w:lang w:val="es-ES_tradnl"/>
         </w:rPr>
         <w:t>2</w:t>
       </w:r>
       <w:r>
         <w:rPr>
+          <w:highlight w:val="yellow"/>
           <w:lang w:val="es-ES_tradnl"/>
         </w:rPr>
         <w:t>] Cancelar</w:t>
       </w:r>
       <w:r>
         <w:rPr>
+          <w:highlight w:val="yellow"/>
           <w:lang w:val="es-ES_tradnl"/>
         </w:rPr>
         <w:t xml:space="preserve"> </w:t>
       </w:r>
       <w:r>
         <w:rPr>
+          <w:highlight w:val="yellow"/>
           <w:lang w:val="es-ES_tradnl"/>
         </w:rPr>
         <w:t xml:space="preserve">el </w:t>
       </w:r>
       <w:r>
         <w:rPr>
+          <w:highlight w:val="yellow"/>
           <w:lang w:val="es-ES_tradnl"/>
         </w:rPr>
         <w:t>Ingreso</w:t>
       </w:r>
       <w:r>
         <w:rPr>
+          <w:highlight w:val="yellow"/>
           <w:lang w:val="es-ES_tradnl"/>
         </w:rPr>
         <w:t xml:space="preserve"> </w:t>
       </w:r>
       <w:r>
         <w:rPr>
+          <w:highlight w:val="yellow"/>
           <w:lang w:val="es-ES_tradnl"/>
         </w:rPr>
         <w:t>/</w:t>
       </w:r>
       <w:r>
         <w:rPr>
+          <w:highlight w:val="yellow"/>
           <w:lang w:val="es-ES_tradnl"/>
         </w:rPr>
         <w:t xml:space="preserve"> </w:t>
       </w:r>
       <w:r>
         <w:rPr>
+          <w:highlight w:val="yellow"/>
           <w:lang w:val="es-ES_tradnl"/>
         </w:rPr>
         <w:t>Modificación</w:t>
       </w:r>
       <w:r>
         <w:rPr>
-          <w:lang w:val="es-ES_tradnl"/>
-        </w:rPr>
-        <w:t xml:space="preserve"> de datos de usuarios</w:t>
-      </w:r>
-      <w:r>
-        <w:rPr>
-          <w:lang w:val="es-ES_tradnl"/>
-        </w:rPr>
-        <w:t xml:space="preserve"> </w:t>
+          <w:highlight w:val="yellow"/>
+          <w:lang w:val="es-ES_tradnl"/>
+        </w:rPr>
+        <w:t xml:space="preserve"> de datos de usuarios </w:t>
       </w:r>
     </w:p>
     <w:p>
@@ -3600,15 +3712,17 @@
           <w:bCs/>
           <w:sz w:val="20"/>
           <w:szCs w:val="20"/>
-          <w:lang w:val="es-ES_tradnl"/>
-        </w:rPr>
-      </w:pPr>
-      <w:r>
-        <w:rPr>
-          <w:rFonts w:ascii="Arial" w:hAnsi="Arial" w:cs="Arial"/>
-          <w:bCs/>
-          <w:sz w:val="20"/>
-          <w:szCs w:val="20"/>
+          <w:highlight w:val="yellow"/>
+          <w:lang w:val="es-ES_tradnl"/>
+        </w:rPr>
+      </w:pPr>
+      <w:r>
+        <w:rPr>
+          <w:rFonts w:ascii="Arial" w:hAnsi="Arial" w:cs="Arial"/>
+          <w:bCs/>
+          <w:sz w:val="20"/>
+          <w:szCs w:val="20"/>
+          <w:highlight w:val="yellow"/>
           <w:lang w:val="es-ES_tradnl"/>
         </w:rPr>
         <w:t>El sistema cancela el ingreso de datos</w:t>
@@ -3619,6 +3733,7 @@
           <w:bCs/>
           <w:sz w:val="20"/>
           <w:szCs w:val="20"/>
+          <w:highlight w:val="yellow"/>
           <w:lang w:val="es-ES_tradnl"/>
         </w:rPr>
         <w:t>.</w:t>
@@ -3639,15 +3754,17 @@
           <w:bCs/>
           <w:sz w:val="20"/>
           <w:szCs w:val="20"/>
-          <w:lang w:val="es-ES_tradnl"/>
-        </w:rPr>
-      </w:pPr>
-      <w:r>
-        <w:rPr>
-          <w:rFonts w:ascii="Arial" w:hAnsi="Arial" w:cs="Arial"/>
-          <w:bCs/>
-          <w:sz w:val="20"/>
-          <w:szCs w:val="20"/>
+          <w:highlight w:val="yellow"/>
+          <w:lang w:val="es-ES_tradnl"/>
+        </w:rPr>
+      </w:pPr>
+      <w:r>
+        <w:rPr>
+          <w:rFonts w:ascii="Arial" w:hAnsi="Arial" w:cs="Arial"/>
+          <w:bCs/>
+          <w:sz w:val="20"/>
+          <w:szCs w:val="20"/>
+          <w:highlight w:val="yellow"/>
           <w:lang w:val="es-ES_tradnl"/>
         </w:rPr>
         <w:t>El sistema limpia datos en pantalla</w:t>
@@ -3658,6 +3775,7 @@
           <w:bCs/>
           <w:sz w:val="20"/>
           <w:szCs w:val="20"/>
+          <w:highlight w:val="yellow"/>
           <w:lang w:val="es-ES_tradnl"/>
         </w:rPr>
         <w:t>.</w:t>
@@ -3678,15 +3796,17 @@
           <w:bCs/>
           <w:sz w:val="20"/>
           <w:szCs w:val="20"/>
-          <w:lang w:val="es-ES_tradnl"/>
-        </w:rPr>
-      </w:pPr>
-      <w:r>
-        <w:rPr>
-          <w:rFonts w:ascii="Arial" w:hAnsi="Arial" w:cs="Arial"/>
-          <w:bCs/>
-          <w:sz w:val="20"/>
-          <w:szCs w:val="20"/>
+          <w:highlight w:val="yellow"/>
+          <w:lang w:val="es-ES_tradnl"/>
+        </w:rPr>
+      </w:pPr>
+      <w:r>
+        <w:rPr>
+          <w:rFonts w:ascii="Arial" w:hAnsi="Arial" w:cs="Arial"/>
+          <w:bCs/>
+          <w:sz w:val="20"/>
+          <w:szCs w:val="20"/>
+          <w:highlight w:val="yellow"/>
           <w:lang w:val="es-ES_tradnl"/>
         </w:rPr>
         <w:t xml:space="preserve">El sistema </w:t>
@@ -3697,6 +3817,7 @@
           <w:bCs/>
           <w:sz w:val="20"/>
           <w:szCs w:val="20"/>
+          <w:highlight w:val="yellow"/>
           <w:lang w:val="es-ES_tradnl"/>
         </w:rPr>
         <w:t>r</w:t>
@@ -3707,6 +3828,7 @@
           <w:bCs/>
           <w:sz w:val="20"/>
           <w:szCs w:val="20"/>
+          <w:highlight w:val="yellow"/>
           <w:lang w:val="es-ES_tradnl"/>
         </w:rPr>
         <w:t xml:space="preserve">egresa </w:t>
@@ -3717,6 +3839,7 @@
           <w:bCs/>
           <w:sz w:val="20"/>
           <w:szCs w:val="20"/>
+          <w:highlight w:val="yellow"/>
           <w:lang w:val="es-ES_tradnl"/>
         </w:rPr>
         <w:t xml:space="preserve">el flujo </w:t>
@@ -3727,6 +3850,7 @@
           <w:bCs/>
           <w:sz w:val="20"/>
           <w:szCs w:val="20"/>
+          <w:highlight w:val="yellow"/>
           <w:lang w:val="es-ES_tradnl"/>
         </w:rPr>
         <w:t xml:space="preserve">al paso </w:t>
@@ -3737,6 +3861,7 @@
           <w:bCs/>
           <w:sz w:val="20"/>
           <w:szCs w:val="20"/>
+          <w:highlight w:val="yellow"/>
           <w:lang w:val="es-ES_tradnl"/>
         </w:rPr>
         <w:t>3</w:t>
@@ -3747,6 +3872,7 @@
           <w:bCs/>
           <w:sz w:val="20"/>
           <w:szCs w:val="20"/>
+          <w:highlight w:val="yellow"/>
           <w:lang w:val="es-ES_tradnl"/>
         </w:rPr>
         <w:t>.3.</w:t>
@@ -3757,6 +3883,7 @@
           <w:bCs/>
           <w:sz w:val="20"/>
           <w:szCs w:val="20"/>
+          <w:highlight w:val="yellow"/>
           <w:lang w:val="es-ES_tradnl"/>
         </w:rPr>
         <w:t>1</w:t>
@@ -3767,26 +3894,18 @@
           <w:bCs/>
           <w:sz w:val="20"/>
           <w:szCs w:val="20"/>
-          <w:lang w:val="es-ES_tradnl"/>
-        </w:rPr>
-        <w:t xml:space="preserve"> del</w:t>
-      </w:r>
-      <w:r>
-        <w:rPr>
-          <w:rFonts w:ascii="Arial" w:hAnsi="Arial" w:cs="Arial"/>
-          <w:bCs/>
-          <w:sz w:val="20"/>
-          <w:szCs w:val="20"/>
-          <w:lang w:val="es-ES_tradnl"/>
-        </w:rPr>
-        <w:t xml:space="preserve"> </w:t>
-      </w:r>
-      <w:r>
-        <w:rPr>
-          <w:rFonts w:ascii="Arial" w:hAnsi="Arial" w:cs="Arial"/>
-          <w:bCs/>
-          <w:sz w:val="20"/>
-          <w:szCs w:val="20"/>
+          <w:highlight w:val="yellow"/>
+          <w:lang w:val="es-ES_tradnl"/>
+        </w:rPr>
+        <w:t xml:space="preserve"> del </w:t>
+      </w:r>
+      <w:r>
+        <w:rPr>
+          <w:rFonts w:ascii="Arial" w:hAnsi="Arial" w:cs="Arial"/>
+          <w:bCs/>
+          <w:sz w:val="20"/>
+          <w:szCs w:val="20"/>
+          <w:highlight w:val="yellow"/>
           <w:lang w:val="es-ES_tradnl"/>
         </w:rPr>
         <w:t>f</w:t>
@@ -3797,6 +3916,7 @@
           <w:bCs/>
           <w:sz w:val="20"/>
           <w:szCs w:val="20"/>
+          <w:highlight w:val="yellow"/>
           <w:lang w:val="es-ES_tradnl"/>
         </w:rPr>
         <w:t xml:space="preserve">lujo </w:t>
@@ -3807,6 +3927,7 @@
           <w:bCs/>
           <w:sz w:val="20"/>
           <w:szCs w:val="20"/>
+          <w:highlight w:val="yellow"/>
           <w:lang w:val="es-ES_tradnl"/>
         </w:rPr>
         <w:t>b</w:t>
@@ -3817,6 +3938,7 @@
           <w:bCs/>
           <w:sz w:val="20"/>
           <w:szCs w:val="20"/>
+          <w:highlight w:val="yellow"/>
           <w:lang w:val="es-ES_tradnl"/>
         </w:rPr>
         <w:t>ásico.</w:t>
@@ -3829,32 +3951,16 @@
         <w:rPr>
           <w:b w:val="0"/>
           <w:bCs w:val="0"/>
-          <w:lang w:val="es-ES_tradnl"/>
-        </w:rPr>
-      </w:pPr>
-      <w:r>
-        <w:rPr>
-          <w:lang w:val="es-ES_tradnl"/>
-        </w:rPr>
-        <w:t>[FA</w:t>
-      </w:r>
-      <w:r>
-        <w:rPr>
-          <w:lang w:val="es-ES_tradnl"/>
-        </w:rPr>
-        <w:t>03</w:t>
-      </w:r>
-      <w:r>
-        <w:rPr>
-          <w:lang w:val="es-ES_tradnl"/>
-        </w:rPr>
-        <w:t>] C</w:t>
-      </w:r>
-      <w:r>
-        <w:rPr>
-          <w:lang w:val="es-ES_tradnl"/>
-        </w:rPr>
-        <w:t>ambio de Estado a Inactivo</w:t>
+          <w:highlight w:val="yellow"/>
+          <w:lang w:val="es-ES_tradnl"/>
+        </w:rPr>
+      </w:pPr>
+      <w:r>
+        <w:rPr>
+          <w:highlight w:val="yellow"/>
+          <w:lang w:val="es-ES_tradnl"/>
+        </w:rPr>
+        <w:t>[FA03] Cambio de Estado a Inactivo</w:t>
       </w:r>
     </w:p>
     <w:p>
@@ -3872,15 +3978,17 @@
           <w:bCs/>
           <w:sz w:val="20"/>
           <w:szCs w:val="20"/>
-          <w:lang w:val="es-ES_tradnl"/>
-        </w:rPr>
-      </w:pPr>
-      <w:r>
-        <w:rPr>
-          <w:rFonts w:ascii="Arial" w:hAnsi="Arial" w:cs="Arial"/>
-          <w:bCs/>
-          <w:sz w:val="20"/>
-          <w:szCs w:val="20"/>
+          <w:highlight w:val="yellow"/>
+          <w:lang w:val="es-ES_tradnl"/>
+        </w:rPr>
+      </w:pPr>
+      <w:r>
+        <w:rPr>
+          <w:rFonts w:ascii="Arial" w:hAnsi="Arial" w:cs="Arial"/>
+          <w:bCs/>
+          <w:sz w:val="20"/>
+          <w:szCs w:val="20"/>
+          <w:highlight w:val="yellow"/>
           <w:lang w:val="es-ES_tradnl"/>
         </w:rPr>
         <w:t xml:space="preserve">El usuario </w:t>
@@ -3891,6 +3999,7 @@
           <w:bCs/>
           <w:sz w:val="20"/>
           <w:szCs w:val="20"/>
+          <w:highlight w:val="yellow"/>
           <w:lang w:val="es-ES_tradnl"/>
         </w:rPr>
         <w:t>realiza las acciones del numeral 1 al 5 del FA01.</w:t>
@@ -3911,15 +4020,17 @@
           <w:bCs/>
           <w:sz w:val="20"/>
           <w:szCs w:val="20"/>
-          <w:lang w:val="es-ES_tradnl"/>
-        </w:rPr>
-      </w:pPr>
-      <w:r>
-        <w:rPr>
-          <w:rFonts w:ascii="Arial" w:hAnsi="Arial" w:cs="Arial"/>
-          <w:bCs/>
-          <w:sz w:val="20"/>
-          <w:szCs w:val="20"/>
+          <w:highlight w:val="yellow"/>
+          <w:lang w:val="es-ES_tradnl"/>
+        </w:rPr>
+      </w:pPr>
+      <w:r>
+        <w:rPr>
+          <w:rFonts w:ascii="Arial" w:hAnsi="Arial" w:cs="Arial"/>
+          <w:bCs/>
+          <w:sz w:val="20"/>
+          <w:szCs w:val="20"/>
+          <w:highlight w:val="yellow"/>
           <w:lang w:val="es-ES_tradnl"/>
         </w:rPr>
         <w:t xml:space="preserve">El </w:t>
@@ -3930,6 +4041,7 @@
           <w:bCs/>
           <w:sz w:val="20"/>
           <w:szCs w:val="20"/>
+          <w:highlight w:val="yellow"/>
           <w:lang w:val="es-ES_tradnl"/>
         </w:rPr>
         <w:t>usuario cambia es estado a Inactivo</w:t>
@@ -3940,6 +4052,7 @@
           <w:bCs/>
           <w:sz w:val="20"/>
           <w:szCs w:val="20"/>
+          <w:highlight w:val="yellow"/>
           <w:lang w:val="es-ES_tradnl"/>
         </w:rPr>
         <w:t>.</w:t>
@@ -3960,15 +4073,17 @@
           <w:bCs/>
           <w:sz w:val="20"/>
           <w:szCs w:val="20"/>
-          <w:lang w:val="es-ES_tradnl"/>
-        </w:rPr>
-      </w:pPr>
-      <w:r>
-        <w:rPr>
-          <w:rFonts w:ascii="Arial" w:hAnsi="Arial" w:cs="Arial"/>
-          <w:bCs/>
-          <w:sz w:val="20"/>
-          <w:szCs w:val="20"/>
+          <w:highlight w:val="yellow"/>
+          <w:lang w:val="es-ES_tradnl"/>
+        </w:rPr>
+      </w:pPr>
+      <w:r>
+        <w:rPr>
+          <w:rFonts w:ascii="Arial" w:hAnsi="Arial" w:cs="Arial"/>
+          <w:bCs/>
+          <w:sz w:val="20"/>
+          <w:szCs w:val="20"/>
+          <w:highlight w:val="yellow"/>
           <w:lang w:val="es-ES_tradnl"/>
         </w:rPr>
         <w:t>El usuario guarda los datos</w:t>
@@ -3979,6 +4094,7 @@
           <w:bCs/>
           <w:sz w:val="20"/>
           <w:szCs w:val="20"/>
+          <w:highlight w:val="yellow"/>
           <w:lang w:val="es-ES_tradnl"/>
         </w:rPr>
         <w:t>.</w:t>
@@ -4012,15 +4128,27 @@
         </w:rPr>
         <w:t xml:space="preserve">El </w:t>
       </w:r>
-      <w:r>
-        <w:rPr>
-          <w:rFonts w:ascii="Arial" w:hAnsi="Arial" w:cs="Arial"/>
-          <w:bCs/>
-          <w:sz w:val="20"/>
-          <w:szCs w:val="20"/>
-          <w:lang w:val="es-ES_tradnl"/>
-        </w:rPr>
-        <w:t>sistema inact</w:t>
+      <w:proofErr w:type="gramStart"/>
+      <w:r>
+        <w:rPr>
+          <w:rFonts w:ascii="Arial" w:hAnsi="Arial" w:cs="Arial"/>
+          <w:bCs/>
+          <w:sz w:val="20"/>
+          <w:szCs w:val="20"/>
+          <w:lang w:val="es-ES_tradnl"/>
+        </w:rPr>
+        <w:t xml:space="preserve">sistema </w:t>
+      </w:r>
+      <w:commentRangeStart w:id="13"/>
+      <w:r>
+        <w:rPr>
+          <w:rFonts w:ascii="Arial" w:hAnsi="Arial" w:cs="Arial"/>
+          <w:bCs/>
+          <w:sz w:val="20"/>
+          <w:szCs w:val="20"/>
+          <w:lang w:val="es-ES_tradnl"/>
+        </w:rPr>
+        <w:t>inact</w:t>
       </w:r>
       <w:r>
         <w:rPr>
@@ -4040,7 +4168,25 @@
           <w:szCs w:val="20"/>
           <w:lang w:val="es-ES_tradnl"/>
         </w:rPr>
-        <w:t xml:space="preserve">va </w:t>
+        <w:t>va</w:t>
+      </w:r>
+      <w:commentRangeEnd w:id="13"/>
+      <w:proofErr w:type="gramEnd"/>
+      <w:r>
+        <w:rPr>
+          <w:rStyle w:val="Refdecomentario"/>
+        </w:rPr>
+        <w:commentReference w:id="13"/>
+      </w:r>
+      <w:r>
+        <w:rPr>
+          <w:rFonts w:ascii="Arial" w:hAnsi="Arial" w:cs="Arial"/>
+          <w:bCs/>
+          <w:sz w:val="20"/>
+          <w:szCs w:val="20"/>
+          <w:lang w:val="es-ES_tradnl"/>
+        </w:rPr>
+        <w:t xml:space="preserve"> </w:t>
       </w:r>
       <w:r>
         <w:rPr>
@@ -4078,15 +4224,17 @@
           <w:bCs/>
           <w:sz w:val="20"/>
           <w:szCs w:val="20"/>
-          <w:lang w:val="es-ES_tradnl"/>
-        </w:rPr>
-      </w:pPr>
-      <w:r>
-        <w:rPr>
-          <w:rFonts w:ascii="Arial" w:hAnsi="Arial" w:cs="Arial"/>
-          <w:bCs/>
-          <w:sz w:val="20"/>
-          <w:szCs w:val="20"/>
+          <w:highlight w:val="yellow"/>
+          <w:lang w:val="es-ES_tradnl"/>
+        </w:rPr>
+      </w:pPr>
+      <w:r>
+        <w:rPr>
+          <w:rFonts w:ascii="Arial" w:hAnsi="Arial" w:cs="Arial"/>
+          <w:bCs/>
+          <w:sz w:val="20"/>
+          <w:szCs w:val="20"/>
+          <w:highlight w:val="yellow"/>
           <w:lang w:val="es-ES_tradnl"/>
         </w:rPr>
         <w:t>El sistema muestra el mensaje “Se modificaron correctamente los datos del usuario del punto de atención”</w:t>
@@ -4097,6 +4245,7 @@
           <w:bCs/>
           <w:sz w:val="20"/>
           <w:szCs w:val="20"/>
+          <w:highlight w:val="yellow"/>
           <w:lang w:val="es-ES_tradnl"/>
         </w:rPr>
         <w:t>.</w:t>
@@ -4117,15 +4266,17 @@
           <w:bCs/>
           <w:sz w:val="20"/>
           <w:szCs w:val="20"/>
-          <w:lang w:val="es-ES_tradnl"/>
-        </w:rPr>
-      </w:pPr>
-      <w:r>
-        <w:rPr>
-          <w:rFonts w:ascii="Arial" w:hAnsi="Arial" w:cs="Arial"/>
-          <w:bCs/>
-          <w:sz w:val="20"/>
-          <w:szCs w:val="20"/>
+          <w:highlight w:val="yellow"/>
+          <w:lang w:val="es-ES_tradnl"/>
+        </w:rPr>
+      </w:pPr>
+      <w:r>
+        <w:rPr>
+          <w:rFonts w:ascii="Arial" w:hAnsi="Arial" w:cs="Arial"/>
+          <w:bCs/>
+          <w:sz w:val="20"/>
+          <w:szCs w:val="20"/>
+          <w:highlight w:val="yellow"/>
           <w:lang w:val="es-ES_tradnl"/>
         </w:rPr>
         <w:t>E</w:t>
@@ -4136,6 +4287,7 @@
           <w:bCs/>
           <w:sz w:val="20"/>
           <w:szCs w:val="20"/>
+          <w:highlight w:val="yellow"/>
           <w:lang w:val="es-ES_tradnl"/>
         </w:rPr>
         <w:t>l sistema regresa al flujo Alterno 1 paso 7.</w:t>
@@ -4163,6 +4315,7 @@
         <w:rPr>
           <w:b w:val="0"/>
           <w:bCs w:val="0"/>
+          <w:highlight w:val="yellow"/>
           <w:lang w:val="es-ES_tradnl"/>
         </w:rPr>
       </w:pPr>
@@ -4182,16 +4335,25 @@
         <w:rPr>
           <w:lang w:val="es-ES_tradnl"/>
         </w:rPr>
-        <w:t xml:space="preserve">] Usuario </w:t>
-      </w:r>
-      <w:r>
-        <w:rPr>
+        <w:t xml:space="preserve">] </w:t>
+      </w:r>
+      <w:r>
+        <w:rPr>
+          <w:highlight w:val="yellow"/>
+          <w:lang w:val="es-ES_tradnl"/>
+        </w:rPr>
+        <w:t xml:space="preserve">Usuario </w:t>
+      </w:r>
+      <w:r>
+        <w:rPr>
+          <w:highlight w:val="yellow"/>
           <w:lang w:val="es-ES_tradnl"/>
         </w:rPr>
         <w:t>activo en otro punto de atención</w:t>
       </w:r>
       <w:r>
         <w:rPr>
+          <w:highlight w:val="yellow"/>
           <w:lang w:val="es-ES_tradnl"/>
         </w:rPr>
         <w:t xml:space="preserve"> </w:t>
@@ -4212,15 +4374,17 @@
           <w:bCs/>
           <w:sz w:val="20"/>
           <w:szCs w:val="20"/>
-          <w:lang w:val="es-ES_tradnl"/>
-        </w:rPr>
-      </w:pPr>
-      <w:r>
-        <w:rPr>
-          <w:rFonts w:ascii="Arial" w:hAnsi="Arial" w:cs="Arial"/>
-          <w:bCs/>
-          <w:sz w:val="20"/>
-          <w:szCs w:val="20"/>
+          <w:highlight w:val="yellow"/>
+          <w:lang w:val="es-ES_tradnl"/>
+        </w:rPr>
+      </w:pPr>
+      <w:r>
+        <w:rPr>
+          <w:rFonts w:ascii="Arial" w:hAnsi="Arial" w:cs="Arial"/>
+          <w:bCs/>
+          <w:sz w:val="20"/>
+          <w:szCs w:val="20"/>
+          <w:highlight w:val="yellow"/>
           <w:lang w:val="es-ES_tradnl"/>
         </w:rPr>
         <w:t>El sistema verifica que el usuario</w:t>
@@ -4231,6 +4395,7 @@
           <w:bCs/>
           <w:sz w:val="20"/>
           <w:szCs w:val="20"/>
+          <w:highlight w:val="yellow"/>
           <w:lang w:val="es-ES_tradnl"/>
         </w:rPr>
         <w:t xml:space="preserve"> </w:t>
@@ -4241,6 +4406,7 @@
           <w:bCs/>
           <w:sz w:val="20"/>
           <w:szCs w:val="20"/>
+          <w:highlight w:val="yellow"/>
           <w:lang w:val="es-ES_tradnl"/>
         </w:rPr>
         <w:t>registrado como</w:t>
@@ -4251,6 +4417,7 @@
           <w:bCs/>
           <w:sz w:val="20"/>
           <w:szCs w:val="20"/>
+          <w:highlight w:val="yellow"/>
           <w:lang w:val="es-ES_tradnl"/>
         </w:rPr>
         <w:t xml:space="preserve"> </w:t>
@@ -4261,6 +4428,7 @@
           <w:bCs/>
           <w:sz w:val="20"/>
           <w:szCs w:val="20"/>
+          <w:highlight w:val="yellow"/>
           <w:lang w:val="es-ES_tradnl"/>
         </w:rPr>
         <w:t>titular, suplente, encargado</w:t>
@@ -4271,18 +4439,18 @@
           <w:bCs/>
           <w:sz w:val="20"/>
           <w:szCs w:val="20"/>
+          <w:highlight w:val="yellow"/>
           <w:lang w:val="es-ES_tradnl"/>
         </w:rPr>
         <w:t>, receptor</w:t>
       </w:r>
-      <w:bookmarkStart w:id="13" w:name="_GoBack"/>
-      <w:bookmarkEnd w:id="13"/>
-      <w:r>
-        <w:rPr>
-          <w:rFonts w:ascii="Arial" w:hAnsi="Arial" w:cs="Arial"/>
-          <w:bCs/>
-          <w:sz w:val="20"/>
-          <w:szCs w:val="20"/>
+      <w:r>
+        <w:rPr>
+          <w:rFonts w:ascii="Arial" w:hAnsi="Arial" w:cs="Arial"/>
+          <w:bCs/>
+          <w:sz w:val="20"/>
+          <w:szCs w:val="20"/>
+          <w:highlight w:val="yellow"/>
           <w:lang w:val="es-ES_tradnl"/>
         </w:rPr>
         <w:t>,</w:t>
@@ -4293,16 +4461,31 @@
           <w:bCs/>
           <w:sz w:val="20"/>
           <w:szCs w:val="20"/>
-          <w:lang w:val="es-ES_tradnl"/>
-        </w:rPr>
-        <w:t xml:space="preserve"> centralizador ;</w:t>
-      </w:r>
-      <w:r>
-        <w:rPr>
-          <w:rFonts w:ascii="Arial" w:hAnsi="Arial" w:cs="Arial"/>
-          <w:bCs/>
-          <w:sz w:val="20"/>
-          <w:szCs w:val="20"/>
+          <w:highlight w:val="yellow"/>
+          <w:lang w:val="es-ES_tradnl"/>
+        </w:rPr>
+        <w:t xml:space="preserve"> </w:t>
+      </w:r>
+      <w:proofErr w:type="gramStart"/>
+      <w:r>
+        <w:rPr>
+          <w:rFonts w:ascii="Arial" w:hAnsi="Arial" w:cs="Arial"/>
+          <w:bCs/>
+          <w:sz w:val="20"/>
+          <w:szCs w:val="20"/>
+          <w:highlight w:val="yellow"/>
+          <w:lang w:val="es-ES_tradnl"/>
+        </w:rPr>
+        <w:t>centralizador ;</w:t>
+      </w:r>
+      <w:proofErr w:type="gramEnd"/>
+      <w:r>
+        <w:rPr>
+          <w:rFonts w:ascii="Arial" w:hAnsi="Arial" w:cs="Arial"/>
+          <w:bCs/>
+          <w:sz w:val="20"/>
+          <w:szCs w:val="20"/>
+          <w:highlight w:val="yellow"/>
           <w:lang w:val="es-ES_tradnl"/>
         </w:rPr>
         <w:t xml:space="preserve"> ya </w:t>
@@ -4313,9 +4496,60 @@
           <w:bCs/>
           <w:sz w:val="20"/>
           <w:szCs w:val="20"/>
+          <w:highlight w:val="yellow"/>
           <w:lang w:val="es-ES_tradnl"/>
         </w:rPr>
         <w:t>se encuentra activo en otro punto de atención.</w:t>
+      </w:r>
+      <w:r>
+        <w:rPr>
+          <w:rFonts w:ascii="Arial" w:hAnsi="Arial" w:cs="Arial"/>
+          <w:bCs/>
+          <w:sz w:val="20"/>
+          <w:szCs w:val="20"/>
+          <w:lang w:val="es-ES_tradnl"/>
+        </w:rPr>
+        <w:t>(</w:t>
+      </w:r>
+      <w:commentRangeStart w:id="14"/>
+      <w:r>
+        <w:rPr>
+          <w:rFonts w:ascii="Arial" w:hAnsi="Arial" w:cs="Arial"/>
+          <w:bCs/>
+          <w:sz w:val="20"/>
+          <w:szCs w:val="20"/>
+          <w:lang w:val="es-ES_tradnl"/>
+        </w:rPr>
+        <w:t xml:space="preserve">el </w:t>
+      </w:r>
+      <w:proofErr w:type="spellStart"/>
+      <w:r>
+        <w:rPr>
+          <w:rFonts w:ascii="Arial" w:hAnsi="Arial" w:cs="Arial"/>
+          <w:bCs/>
+          <w:sz w:val="20"/>
+          <w:szCs w:val="20"/>
+          <w:lang w:val="es-ES_tradnl"/>
+        </w:rPr>
+        <w:t>if</w:t>
+      </w:r>
+      <w:commentRangeEnd w:id="14"/>
+      <w:proofErr w:type="spellEnd"/>
+      <w:r>
+        <w:rPr>
+          <w:rStyle w:val="Refdecomentario"/>
+        </w:rPr>
+        <w:commentReference w:id="14"/>
+      </w:r>
+      <w:r>
+        <w:rPr>
+          <w:rFonts w:ascii="Arial" w:hAnsi="Arial" w:cs="Arial"/>
+          <w:bCs/>
+          <w:sz w:val="20"/>
+          <w:szCs w:val="20"/>
+          <w:lang w:val="es-ES_tradnl"/>
+        </w:rPr>
+        <w:t xml:space="preserve"> para no agregar más jefes del mismo usuario al mismo punto de atención)</w:t>
       </w:r>
     </w:p>
     <w:p>
@@ -4333,15 +4567,17 @@
           <w:bCs/>
           <w:sz w:val="20"/>
           <w:szCs w:val="20"/>
-          <w:lang w:val="es-ES_tradnl"/>
-        </w:rPr>
-      </w:pPr>
-      <w:r>
-        <w:rPr>
-          <w:rFonts w:ascii="Arial" w:hAnsi="Arial" w:cs="Arial"/>
-          <w:bCs/>
-          <w:sz w:val="20"/>
-          <w:szCs w:val="20"/>
+          <w:highlight w:val="yellow"/>
+          <w:lang w:val="es-ES_tradnl"/>
+        </w:rPr>
+      </w:pPr>
+      <w:r>
+        <w:rPr>
+          <w:rFonts w:ascii="Arial" w:hAnsi="Arial" w:cs="Arial"/>
+          <w:bCs/>
+          <w:sz w:val="20"/>
+          <w:szCs w:val="20"/>
+          <w:highlight w:val="yellow"/>
           <w:lang w:val="es-ES_tradnl"/>
         </w:rPr>
         <w:t>El sistema despliega el mensaje “</w:t>
@@ -4352,6 +4588,7 @@
           <w:bCs/>
           <w:sz w:val="20"/>
           <w:szCs w:val="20"/>
+          <w:highlight w:val="yellow"/>
           <w:lang w:val="es-ES_tradnl"/>
         </w:rPr>
         <w:t>Error al guardar los datos, e</w:t>
@@ -4362,6 +4599,7 @@
           <w:bCs/>
           <w:sz w:val="20"/>
           <w:szCs w:val="20"/>
+          <w:highlight w:val="yellow"/>
           <w:lang w:val="es-ES_tradnl"/>
         </w:rPr>
         <w:t xml:space="preserve">l usuario ya </w:t>
@@ -4372,6 +4610,7 @@
           <w:bCs/>
           <w:sz w:val="20"/>
           <w:szCs w:val="20"/>
+          <w:highlight w:val="yellow"/>
           <w:lang w:val="es-ES_tradnl"/>
         </w:rPr>
         <w:t xml:space="preserve">existe </w:t>
@@ -4382,6 +4621,7 @@
           <w:bCs/>
           <w:sz w:val="20"/>
           <w:szCs w:val="20"/>
+          <w:highlight w:val="yellow"/>
           <w:lang w:val="es-ES_tradnl"/>
         </w:rPr>
         <w:t xml:space="preserve">en el </w:t>
@@ -4392,6 +4632,7 @@
           <w:bCs/>
           <w:sz w:val="20"/>
           <w:szCs w:val="20"/>
+          <w:highlight w:val="yellow"/>
           <w:lang w:val="es-ES_tradnl"/>
         </w:rPr>
         <w:t>punto de atención</w:t>
@@ -4402,6 +4643,7 @@
           <w:bCs/>
           <w:sz w:val="20"/>
           <w:szCs w:val="20"/>
+          <w:highlight w:val="yellow"/>
           <w:lang w:val="es-ES_tradnl"/>
         </w:rPr>
         <w:t xml:space="preserve"> XXXXX</w:t>
@@ -4412,6 +4654,7 @@
           <w:bCs/>
           <w:sz w:val="20"/>
           <w:szCs w:val="20"/>
+          <w:highlight w:val="yellow"/>
           <w:lang w:val="es-ES_tradnl"/>
         </w:rPr>
         <w:t>”.</w:t>
@@ -4432,15 +4675,17 @@
           <w:bCs/>
           <w:sz w:val="20"/>
           <w:szCs w:val="20"/>
-          <w:lang w:val="es-ES_tradnl"/>
-        </w:rPr>
-      </w:pPr>
-      <w:r>
-        <w:rPr>
-          <w:rFonts w:ascii="Arial" w:hAnsi="Arial" w:cs="Arial"/>
-          <w:bCs/>
-          <w:sz w:val="20"/>
-          <w:szCs w:val="20"/>
+          <w:highlight w:val="yellow"/>
+          <w:lang w:val="es-ES_tradnl"/>
+        </w:rPr>
+      </w:pPr>
+      <w:r>
+        <w:rPr>
+          <w:rFonts w:ascii="Arial" w:hAnsi="Arial" w:cs="Arial"/>
+          <w:bCs/>
+          <w:sz w:val="20"/>
+          <w:szCs w:val="20"/>
+          <w:highlight w:val="yellow"/>
           <w:lang w:val="es-ES_tradnl"/>
         </w:rPr>
         <w:t>Regresa al paso 3.3.2 del Flujo Básico.</w:t>
@@ -4701,6 +4946,7 @@
           <w:szCs w:val="27"/>
           <w:lang w:val="es-ES_tradnl"/>
         </w:rPr>
+        <w:lastRenderedPageBreak/>
         <w:t>Requerimientos suplementarios o no funcionales</w:t>
       </w:r>
     </w:p>
@@ -4730,8 +4976,8 @@
       <w:bookmarkEnd w:id="2"/>
     </w:p>
     <w:sectPr>
-      <w:headerReference w:type="default" r:id="rId13"/>
-      <w:headerReference w:type="first" r:id="rId14"/>
+      <w:headerReference w:type="default" r:id="rId15"/>
+      <w:headerReference w:type="first" r:id="rId16"/>
       <w:pgSz w:w="11906" w:h="16838"/>
       <w:pgMar w:top="291" w:right="1701" w:bottom="1417" w:left="1701" w:header="283" w:footer="283" w:gutter="0"/>
       <w:pgBorders w:offsetFrom="page">
@@ -4745,7 +4991,7 @@
 </file>
 
 <file path=word/comments.xml><?xml version="1.0" encoding="utf-8"?>
-<w:comments xmlns:wpc="http://schemas.microsoft.com/office/word/2010/wordprocessingCanvas" xmlns:cx="http://schemas.microsoft.com/office/drawing/2014/chartex" xmlns:mc="http://schemas.openxmlformats.org/markup-compatibility/2006" xmlns:o="urn:schemas-microsoft-com:office:office" xmlns:r="http://schemas.openxmlformats.org/officeDocument/2006/relationships" xmlns:m="http://schemas.openxmlformats.org/officeDocument/2006/math" xmlns:v="urn:schemas-microsoft-com:vml" xmlns:wp14="http://schemas.microsoft.com/office/word/2010/wordprocessingDrawing" xmlns:wp="http://schemas.openxmlformats.org/drawingml/2006/wordprocessingDrawing" xmlns:w10="urn:schemas-microsoft-com:office:word" xmlns:w="http://schemas.openxmlformats.org/wordprocessingml/2006/main" xmlns:w14="http://schemas.microsoft.com/office/word/2010/wordml" xmlns:w15="http://schemas.microsoft.com/office/word/2012/wordml" xmlns:w16se="http://schemas.microsoft.com/office/word/2015/wordml/symex" xmlns:wpg="http://schemas.microsoft.com/office/word/2010/wordprocessingGroup" xmlns:wpi="http://schemas.microsoft.com/office/word/2010/wordprocessingInk" xmlns:wne="http://schemas.microsoft.com/office/word/2006/wordml" xmlns:wps="http://schemas.microsoft.com/office/word/2010/wordprocessingShape" mc:Ignorable="w14 w15 w16se wp14">
+<w:comments xmlns:wpc="http://schemas.microsoft.com/office/word/2010/wordprocessingCanvas" xmlns:cx="http://schemas.microsoft.com/office/drawing/2014/chartex" xmlns:cx1="http://schemas.microsoft.com/office/drawing/2015/9/8/chartex" xmlns:cx2="http://schemas.microsoft.com/office/drawing/2015/10/21/chartex" xmlns:cx3="http://schemas.microsoft.com/office/drawing/2016/5/9/chartex" xmlns:cx4="http://schemas.microsoft.com/office/drawing/2016/5/10/chartex" xmlns:cx5="http://schemas.microsoft.com/office/drawing/2016/5/11/chartex" xmlns:cx6="http://schemas.microsoft.com/office/drawing/2016/5/12/chartex" xmlns:cx7="http://schemas.microsoft.com/office/drawing/2016/5/13/chartex" xmlns:cx8="http://schemas.microsoft.com/office/drawing/2016/5/14/chartex" xmlns:mc="http://schemas.openxmlformats.org/markup-compatibility/2006" xmlns:aink="http://schemas.microsoft.com/office/drawing/2016/ink" xmlns:am3d="http://schemas.microsoft.com/office/drawing/2017/model3d" xmlns:o="urn:schemas-microsoft-com:office:office" xmlns:r="http://schemas.openxmlformats.org/officeDocument/2006/relationships" xmlns:m="http://schemas.openxmlformats.org/officeDocument/2006/math" xmlns:v="urn:schemas-microsoft-com:vml" xmlns:wp14="http://schemas.microsoft.com/office/word/2010/wordprocessingDrawing" xmlns:wp="http://schemas.openxmlformats.org/drawingml/2006/wordprocessingDrawing" xmlns:w10="urn:schemas-microsoft-com:office:word" xmlns:w="http://schemas.openxmlformats.org/wordprocessingml/2006/main" xmlns:w14="http://schemas.microsoft.com/office/word/2010/wordml" xmlns:w15="http://schemas.microsoft.com/office/word/2012/wordml" xmlns:w16cex="http://schemas.microsoft.com/office/word/2018/wordml/cex" xmlns:w16cid="http://schemas.microsoft.com/office/word/2016/wordml/cid" xmlns:w16="http://schemas.microsoft.com/office/word/2018/wordml" xmlns:w16se="http://schemas.microsoft.com/office/word/2015/wordml/symex" xmlns:wpg="http://schemas.microsoft.com/office/word/2010/wordprocessingGroup" xmlns:wpi="http://schemas.microsoft.com/office/word/2010/wordprocessingInk" xmlns:wne="http://schemas.microsoft.com/office/word/2006/wordml" xmlns:wps="http://schemas.microsoft.com/office/word/2010/wordprocessingShape" mc:Ignorable="w14 w15 w16se w16cid w16 w16cex wp14">
   <w:comment w:id="0" w:author="Elio Raymundo" w:date="2020-08-19T17:20:00Z" w:initials="ER">
     <w:p>
       <w:pPr>
@@ -4776,8 +5022,13 @@
         </w:rPr>
         <w:annotationRef/>
       </w:r>
-      <w:r>
-        <w:t>Si pero después de ver aplicaciones móviles, es la final del curso por ahora dejémoslo pendiente.</w:t>
+      <w:proofErr w:type="gramStart"/>
+      <w:r>
+        <w:t>Si</w:t>
+      </w:r>
+      <w:proofErr w:type="gramEnd"/>
+      <w:r>
+        <w:t xml:space="preserve"> pero después de ver aplicaciones móviles, es la final del curso por ahora dejémoslo pendiente.</w:t>
       </w:r>
     </w:p>
   </w:comment>
@@ -4821,7 +5072,15 @@
         <w:annotationRef/>
       </w:r>
       <w:r>
-        <w:t>Estoy deacuerdo proceda con el cambio...</w:t>
+        <w:t xml:space="preserve">Estoy </w:t>
+      </w:r>
+      <w:proofErr w:type="spellStart"/>
+      <w:r>
+        <w:t>deacuerdo</w:t>
+      </w:r>
+      <w:proofErr w:type="spellEnd"/>
+      <w:r>
+        <w:t xml:space="preserve"> proceda con el cambio...</w:t>
       </w:r>
     </w:p>
   </w:comment>
@@ -4885,7 +5144,15 @@
         <w:annotationRef/>
       </w:r>
       <w:r>
-        <w:t>Es correcto deben exister ya dpi en base de datos</w:t>
+        <w:t xml:space="preserve">Es correcto deben </w:t>
+      </w:r>
+      <w:proofErr w:type="spellStart"/>
+      <w:r>
+        <w:t>exister</w:t>
+      </w:r>
+      <w:proofErr w:type="spellEnd"/>
+      <w:r>
+        <w:t xml:space="preserve"> ya dpi en base de datos</w:t>
       </w:r>
     </w:p>
   </w:comment>
@@ -4952,7 +5219,82 @@
         <w:annotationRef/>
       </w:r>
       <w:r>
-        <w:t>No existen anexos en todos los caso de uso</w:t>
+        <w:t xml:space="preserve">No existen anexos en </w:t>
+      </w:r>
+      <w:proofErr w:type="gramStart"/>
+      <w:r>
+        <w:t>todos los caso</w:t>
+      </w:r>
+      <w:proofErr w:type="gramEnd"/>
+      <w:r>
+        <w:t xml:space="preserve"> de uso</w:t>
+      </w:r>
+    </w:p>
+  </w:comment>
+  <w:comment w:id="13" w:author="vanessa GM" w:date="2020-09-26T07:10:00Z" w:initials="vG">
+    <w:p>
+      <w:pPr>
+        <w:pStyle w:val="Textocomentario"/>
+      </w:pPr>
+      <w:r>
+        <w:rPr>
+          <w:rStyle w:val="Refdecomentario"/>
+        </w:rPr>
+        <w:annotationRef/>
+      </w:r>
+      <w:r>
+        <w:t>Yo s</w:t>
+      </w:r>
+      <w:r>
+        <w:t>olo le cambio el estad</w:t>
+      </w:r>
+      <w:r>
+        <w:t>o</w:t>
+      </w:r>
+    </w:p>
+  </w:comment>
+  <w:comment w:id="14" w:author="vanessa GM" w:date="2020-09-26T07:13:00Z" w:initials="vG">
+    <w:p>
+      <w:pPr>
+        <w:pStyle w:val="Textocomentario"/>
+      </w:pPr>
+      <w:r>
+        <w:rPr>
+          <w:rStyle w:val="Refdecomentario"/>
+        </w:rPr>
+        <w:annotationRef/>
+      </w:r>
+      <w:r>
+        <w:rPr>
+          <w:rFonts w:ascii="Arial" w:hAnsi="Arial" w:cs="Arial"/>
+          <w:bCs/>
+          <w:lang w:val="es-ES_tradnl"/>
+        </w:rPr>
+        <w:t xml:space="preserve">el </w:t>
+      </w:r>
+      <w:proofErr w:type="spellStart"/>
+      <w:r>
+        <w:rPr>
+          <w:rFonts w:ascii="Arial" w:hAnsi="Arial" w:cs="Arial"/>
+          <w:bCs/>
+          <w:lang w:val="es-ES_tradnl"/>
+        </w:rPr>
+        <w:t>if</w:t>
+      </w:r>
+      <w:proofErr w:type="spellEnd"/>
+      <w:r>
+        <w:rPr>
+          <w:rStyle w:val="Refdecomentario"/>
+        </w:rPr>
+        <w:annotationRef/>
+      </w:r>
+      <w:r>
+        <w:rPr>
+          <w:rFonts w:ascii="Arial" w:hAnsi="Arial" w:cs="Arial"/>
+          <w:bCs/>
+          <w:lang w:val="es-ES_tradnl"/>
+        </w:rPr>
+        <w:t xml:space="preserve"> para no agregar más jefes del mismo usuario al mismo punto de atención</w:t>
       </w:r>
     </w:p>
   </w:comment>
@@ -4960,7 +5302,7 @@
 </file>
 
 <file path=word/commentsExtended.xml><?xml version="1.0" encoding="utf-8"?>
-<w15:commentsEx xmlns:wpc="http://schemas.microsoft.com/office/word/2010/wordprocessingCanvas" xmlns:cx="http://schemas.microsoft.com/office/drawing/2014/chartex" xmlns:mc="http://schemas.openxmlformats.org/markup-compatibility/2006" xmlns:o="urn:schemas-microsoft-com:office:office" xmlns:r="http://schemas.openxmlformats.org/officeDocument/2006/relationships" xmlns:m="http://schemas.openxmlformats.org/officeDocument/2006/math" xmlns:v="urn:schemas-microsoft-com:vml" xmlns:wp14="http://schemas.microsoft.com/office/word/2010/wordprocessingDrawing" xmlns:wp="http://schemas.openxmlformats.org/drawingml/2006/wordprocessingDrawing" xmlns:w10="urn:schemas-microsoft-com:office:word" xmlns:w="http://schemas.openxmlformats.org/wordprocessingml/2006/main" xmlns:w14="http://schemas.microsoft.com/office/word/2010/wordml" xmlns:w15="http://schemas.microsoft.com/office/word/2012/wordml" xmlns:w16se="http://schemas.microsoft.com/office/word/2015/wordml/symex" xmlns:wpg="http://schemas.microsoft.com/office/word/2010/wordprocessingGroup" xmlns:wpi="http://schemas.microsoft.com/office/word/2010/wordprocessingInk" xmlns:wne="http://schemas.microsoft.com/office/word/2006/wordml" xmlns:wps="http://schemas.microsoft.com/office/word/2010/wordprocessingShape" mc:Ignorable="w14 w15 w16se wp14">
+<w15:commentsEx xmlns:wpc="http://schemas.microsoft.com/office/word/2010/wordprocessingCanvas" xmlns:cx="http://schemas.microsoft.com/office/drawing/2014/chartex" xmlns:cx1="http://schemas.microsoft.com/office/drawing/2015/9/8/chartex" xmlns:cx2="http://schemas.microsoft.com/office/drawing/2015/10/21/chartex" xmlns:cx3="http://schemas.microsoft.com/office/drawing/2016/5/9/chartex" xmlns:cx4="http://schemas.microsoft.com/office/drawing/2016/5/10/chartex" xmlns:cx5="http://schemas.microsoft.com/office/drawing/2016/5/11/chartex" xmlns:cx6="http://schemas.microsoft.com/office/drawing/2016/5/12/chartex" xmlns:cx7="http://schemas.microsoft.com/office/drawing/2016/5/13/chartex" xmlns:cx8="http://schemas.microsoft.com/office/drawing/2016/5/14/chartex" xmlns:mc="http://schemas.openxmlformats.org/markup-compatibility/2006" xmlns:aink="http://schemas.microsoft.com/office/drawing/2016/ink" xmlns:am3d="http://schemas.microsoft.com/office/drawing/2017/model3d" xmlns:o="urn:schemas-microsoft-com:office:office" xmlns:r="http://schemas.openxmlformats.org/officeDocument/2006/relationships" xmlns:m="http://schemas.openxmlformats.org/officeDocument/2006/math" xmlns:v="urn:schemas-microsoft-com:vml" xmlns:wp14="http://schemas.microsoft.com/office/word/2010/wordprocessingDrawing" xmlns:wp="http://schemas.openxmlformats.org/drawingml/2006/wordprocessingDrawing" xmlns:w10="urn:schemas-microsoft-com:office:word" xmlns:w="http://schemas.openxmlformats.org/wordprocessingml/2006/main" xmlns:w14="http://schemas.microsoft.com/office/word/2010/wordml" xmlns:w15="http://schemas.microsoft.com/office/word/2012/wordml" xmlns:w16cex="http://schemas.microsoft.com/office/word/2018/wordml/cex" xmlns:w16cid="http://schemas.microsoft.com/office/word/2016/wordml/cid" xmlns:w16="http://schemas.microsoft.com/office/word/2018/wordml" xmlns:w16se="http://schemas.microsoft.com/office/word/2015/wordml/symex" xmlns:wpg="http://schemas.microsoft.com/office/word/2010/wordprocessingGroup" xmlns:wpi="http://schemas.microsoft.com/office/word/2010/wordprocessingInk" xmlns:wne="http://schemas.microsoft.com/office/word/2006/wordml" xmlns:wps="http://schemas.microsoft.com/office/word/2010/wordprocessingShape" mc:Ignorable="w14 w15 w16se w16cid w16 w16cex wp14">
   <w15:commentEx w15:paraId="336D7B50" w15:done="0"/>
   <w15:commentEx w15:paraId="7FEADCAC" w15:paraIdParent="336D7B50" w15:done="0"/>
   <w15:commentEx w15:paraId="003C66F5" w15:done="0"/>
@@ -4973,6 +5315,8 @@
   <w15:commentEx w15:paraId="4521DDD7" w15:paraIdParent="7711DFC4" w15:done="0"/>
   <w15:commentEx w15:paraId="1D0C2EBD" w15:done="0"/>
   <w15:commentEx w15:paraId="70B13029" w15:paraIdParent="1D0C2EBD" w15:done="0"/>
+  <w15:commentEx w15:paraId="62E7DE9B" w15:done="0"/>
+  <w15:commentEx w15:paraId="28D9D89B" w15:done="0"/>
 </w15:commentsEx>
 </file>
 
@@ -4984,6 +5328,8 @@
   <w16cex:commentExtensible w16cex:durableId="22EDFC7D" w16cex:dateUtc="2020-08-24T14:44:00Z"/>
   <w16cex:commentExtensible w16cex:durableId="22EDFCAF" w16cex:dateUtc="2020-08-24T14:45:00Z"/>
   <w16cex:commentExtensible w16cex:durableId="22EDFCC5" w16cex:dateUtc="2020-08-24T14:45:00Z"/>
+  <w16cex:commentExtensible w16cex:durableId="231967F4" w16cex:dateUtc="2020-09-26T13:10:00Z"/>
+  <w16cex:commentExtensible w16cex:durableId="231968AF" w16cex:dateUtc="2020-09-26T13:13:00Z"/>
 </w16cex:commentsExtensible>
 </file>
 
@@ -5001,11 +5347,13 @@
   <w16cid:commentId w16cid:paraId="4521DDD7" w16cid:durableId="22EDFCAF"/>
   <w16cid:commentId w16cid:paraId="1D0C2EBD" w16cid:durableId="22EDFC22"/>
   <w16cid:commentId w16cid:paraId="70B13029" w16cid:durableId="22EDFCC5"/>
+  <w16cid:commentId w16cid:paraId="62E7DE9B" w16cid:durableId="231967F4"/>
+  <w16cid:commentId w16cid:paraId="28D9D89B" w16cid:durableId="231968AF"/>
 </w16cid:commentsIds>
 </file>
 
 <file path=word/endnotes.xml><?xml version="1.0" encoding="utf-8"?>
-<w:endnotes xmlns:wpc="http://schemas.microsoft.com/office/word/2010/wordprocessingCanvas" xmlns:cx="http://schemas.microsoft.com/office/drawing/2014/chartex" xmlns:mc="http://schemas.openxmlformats.org/markup-compatibility/2006" xmlns:o="urn:schemas-microsoft-com:office:office" xmlns:r="http://schemas.openxmlformats.org/officeDocument/2006/relationships" xmlns:m="http://schemas.openxmlformats.org/officeDocument/2006/math" xmlns:v="urn:schemas-microsoft-com:vml" xmlns:wp14="http://schemas.microsoft.com/office/word/2010/wordprocessingDrawing" xmlns:wp="http://schemas.openxmlformats.org/drawingml/2006/wordprocessingDrawing" xmlns:w10="urn:schemas-microsoft-com:office:word" xmlns:w="http://schemas.openxmlformats.org/wordprocessingml/2006/main" xmlns:w14="http://schemas.microsoft.com/office/word/2010/wordml" xmlns:w15="http://schemas.microsoft.com/office/word/2012/wordml" xmlns:w16se="http://schemas.microsoft.com/office/word/2015/wordml/symex" xmlns:wpg="http://schemas.microsoft.com/office/word/2010/wordprocessingGroup" xmlns:wpi="http://schemas.microsoft.com/office/word/2010/wordprocessingInk" xmlns:wne="http://schemas.microsoft.com/office/word/2006/wordml" xmlns:wps="http://schemas.microsoft.com/office/word/2010/wordprocessingShape" mc:Ignorable="w14 w15 w16se wp14">
+<w:endnotes xmlns:wpc="http://schemas.microsoft.com/office/word/2010/wordprocessingCanvas" xmlns:cx="http://schemas.microsoft.com/office/drawing/2014/chartex" xmlns:cx1="http://schemas.microsoft.com/office/drawing/2015/9/8/chartex" xmlns:cx2="http://schemas.microsoft.com/office/drawing/2015/10/21/chartex" xmlns:cx3="http://schemas.microsoft.com/office/drawing/2016/5/9/chartex" xmlns:cx4="http://schemas.microsoft.com/office/drawing/2016/5/10/chartex" xmlns:cx5="http://schemas.microsoft.com/office/drawing/2016/5/11/chartex" xmlns:cx6="http://schemas.microsoft.com/office/drawing/2016/5/12/chartex" xmlns:cx7="http://schemas.microsoft.com/office/drawing/2016/5/13/chartex" xmlns:cx8="http://schemas.microsoft.com/office/drawing/2016/5/14/chartex" xmlns:mc="http://schemas.openxmlformats.org/markup-compatibility/2006" xmlns:aink="http://schemas.microsoft.com/office/drawing/2016/ink" xmlns:am3d="http://schemas.microsoft.com/office/drawing/2017/model3d" xmlns:o="urn:schemas-microsoft-com:office:office" xmlns:r="http://schemas.openxmlformats.org/officeDocument/2006/relationships" xmlns:m="http://schemas.openxmlformats.org/officeDocument/2006/math" xmlns:v="urn:schemas-microsoft-com:vml" xmlns:wp14="http://schemas.microsoft.com/office/word/2010/wordprocessingDrawing" xmlns:wp="http://schemas.openxmlformats.org/drawingml/2006/wordprocessingDrawing" xmlns:w10="urn:schemas-microsoft-com:office:word" xmlns:w="http://schemas.openxmlformats.org/wordprocessingml/2006/main" xmlns:w14="http://schemas.microsoft.com/office/word/2010/wordml" xmlns:w15="http://schemas.microsoft.com/office/word/2012/wordml" xmlns:w16cex="http://schemas.microsoft.com/office/word/2018/wordml/cex" xmlns:w16cid="http://schemas.microsoft.com/office/word/2016/wordml/cid" xmlns:w16="http://schemas.microsoft.com/office/word/2018/wordml" xmlns:w16se="http://schemas.microsoft.com/office/word/2015/wordml/symex" xmlns:wpg="http://schemas.microsoft.com/office/word/2010/wordprocessingGroup" xmlns:wpi="http://schemas.microsoft.com/office/word/2010/wordprocessingInk" xmlns:wne="http://schemas.microsoft.com/office/word/2006/wordml" xmlns:wps="http://schemas.microsoft.com/office/word/2010/wordprocessingShape" mc:Ignorable="w14 w15 w16se w16cid w16 w16cex wp14">
   <w:endnote w:type="separator" w:id="-1">
     <w:p>
       <w:r>
@@ -5024,7 +5372,7 @@
 </file>
 
 <file path=word/footnotes.xml><?xml version="1.0" encoding="utf-8"?>
-<w:footnotes xmlns:wpc="http://schemas.microsoft.com/office/word/2010/wordprocessingCanvas" xmlns:cx="http://schemas.microsoft.com/office/drawing/2014/chartex" xmlns:mc="http://schemas.openxmlformats.org/markup-compatibility/2006" xmlns:o="urn:schemas-microsoft-com:office:office" xmlns:r="http://schemas.openxmlformats.org/officeDocument/2006/relationships" xmlns:m="http://schemas.openxmlformats.org/officeDocument/2006/math" xmlns:v="urn:schemas-microsoft-com:vml" xmlns:wp14="http://schemas.microsoft.com/office/word/2010/wordprocessingDrawing" xmlns:wp="http://schemas.openxmlformats.org/drawingml/2006/wordprocessingDrawing" xmlns:w10="urn:schemas-microsoft-com:office:word" xmlns:w="http://schemas.openxmlformats.org/wordprocessingml/2006/main" xmlns:w14="http://schemas.microsoft.com/office/word/2010/wordml" xmlns:w15="http://schemas.microsoft.com/office/word/2012/wordml" xmlns:w16se="http://schemas.microsoft.com/office/word/2015/wordml/symex" xmlns:wpg="http://schemas.microsoft.com/office/word/2010/wordprocessingGroup" xmlns:wpi="http://schemas.microsoft.com/office/word/2010/wordprocessingInk" xmlns:wne="http://schemas.microsoft.com/office/word/2006/wordml" xmlns:wps="http://schemas.microsoft.com/office/word/2010/wordprocessingShape" mc:Ignorable="w14 w15 w16se wp14">
+<w:footnotes xmlns:wpc="http://schemas.microsoft.com/office/word/2010/wordprocessingCanvas" xmlns:cx="http://schemas.microsoft.com/office/drawing/2014/chartex" xmlns:cx1="http://schemas.microsoft.com/office/drawing/2015/9/8/chartex" xmlns:cx2="http://schemas.microsoft.com/office/drawing/2015/10/21/chartex" xmlns:cx3="http://schemas.microsoft.com/office/drawing/2016/5/9/chartex" xmlns:cx4="http://schemas.microsoft.com/office/drawing/2016/5/10/chartex" xmlns:cx5="http://schemas.microsoft.com/office/drawing/2016/5/11/chartex" xmlns:cx6="http://schemas.microsoft.com/office/drawing/2016/5/12/chartex" xmlns:cx7="http://schemas.microsoft.com/office/drawing/2016/5/13/chartex" xmlns:cx8="http://schemas.microsoft.com/office/drawing/2016/5/14/chartex" xmlns:mc="http://schemas.openxmlformats.org/markup-compatibility/2006" xmlns:aink="http://schemas.microsoft.com/office/drawing/2016/ink" xmlns:am3d="http://schemas.microsoft.com/office/drawing/2017/model3d" xmlns:o="urn:schemas-microsoft-com:office:office" xmlns:r="http://schemas.openxmlformats.org/officeDocument/2006/relationships" xmlns:m="http://schemas.openxmlformats.org/officeDocument/2006/math" xmlns:v="urn:schemas-microsoft-com:vml" xmlns:wp14="http://schemas.microsoft.com/office/word/2010/wordprocessingDrawing" xmlns:wp="http://schemas.openxmlformats.org/drawingml/2006/wordprocessingDrawing" xmlns:w10="urn:schemas-microsoft-com:office:word" xmlns:w="http://schemas.openxmlformats.org/wordprocessingml/2006/main" xmlns:w14="http://schemas.microsoft.com/office/word/2010/wordml" xmlns:w15="http://schemas.microsoft.com/office/word/2012/wordml" xmlns:w16cex="http://schemas.microsoft.com/office/word/2018/wordml/cex" xmlns:w16cid="http://schemas.microsoft.com/office/word/2016/wordml/cid" xmlns:w16="http://schemas.microsoft.com/office/word/2018/wordml" xmlns:w16se="http://schemas.microsoft.com/office/word/2015/wordml/symex" xmlns:wpg="http://schemas.microsoft.com/office/word/2010/wordprocessingGroup" xmlns:wpi="http://schemas.microsoft.com/office/word/2010/wordprocessingInk" xmlns:wne="http://schemas.microsoft.com/office/word/2006/wordml" xmlns:wps="http://schemas.microsoft.com/office/word/2010/wordprocessingShape" mc:Ignorable="w14 w15 w16se w16cid w16 w16cex wp14">
   <w:footnote w:type="separator" w:id="-1">
     <w:p>
       <w:r>
@@ -5043,7 +5391,7 @@
 </file>
 
 <file path=word/header1.xml><?xml version="1.0" encoding="utf-8"?>
-<w:hdr xmlns:wpc="http://schemas.microsoft.com/office/word/2010/wordprocessingCanvas" xmlns:cx="http://schemas.microsoft.com/office/drawing/2014/chartex" xmlns:mc="http://schemas.openxmlformats.org/markup-compatibility/2006" xmlns:o="urn:schemas-microsoft-com:office:office" xmlns:r="http://schemas.openxmlformats.org/officeDocument/2006/relationships" xmlns:m="http://schemas.openxmlformats.org/officeDocument/2006/math" xmlns:v="urn:schemas-microsoft-com:vml" xmlns:wp14="http://schemas.microsoft.com/office/word/2010/wordprocessingDrawing" xmlns:wp="http://schemas.openxmlformats.org/drawingml/2006/wordprocessingDrawing" xmlns:w10="urn:schemas-microsoft-com:office:word" xmlns:w="http://schemas.openxmlformats.org/wordprocessingml/2006/main" xmlns:w14="http://schemas.microsoft.com/office/word/2010/wordml" xmlns:w15="http://schemas.microsoft.com/office/word/2012/wordml" xmlns:w16se="http://schemas.microsoft.com/office/word/2015/wordml/symex" xmlns:wpg="http://schemas.microsoft.com/office/word/2010/wordprocessingGroup" xmlns:wpi="http://schemas.microsoft.com/office/word/2010/wordprocessingInk" xmlns:wne="http://schemas.microsoft.com/office/word/2006/wordml" xmlns:wps="http://schemas.microsoft.com/office/word/2010/wordprocessingShape" mc:Ignorable="w14 w15 w16se wp14">
+<w:hdr xmlns:wpc="http://schemas.microsoft.com/office/word/2010/wordprocessingCanvas" xmlns:cx="http://schemas.microsoft.com/office/drawing/2014/chartex" xmlns:cx1="http://schemas.microsoft.com/office/drawing/2015/9/8/chartex" xmlns:cx2="http://schemas.microsoft.com/office/drawing/2015/10/21/chartex" xmlns:cx3="http://schemas.microsoft.com/office/drawing/2016/5/9/chartex" xmlns:cx4="http://schemas.microsoft.com/office/drawing/2016/5/10/chartex" xmlns:cx5="http://schemas.microsoft.com/office/drawing/2016/5/11/chartex" xmlns:cx6="http://schemas.microsoft.com/office/drawing/2016/5/12/chartex" xmlns:cx7="http://schemas.microsoft.com/office/drawing/2016/5/13/chartex" xmlns:cx8="http://schemas.microsoft.com/office/drawing/2016/5/14/chartex" xmlns:mc="http://schemas.openxmlformats.org/markup-compatibility/2006" xmlns:aink="http://schemas.microsoft.com/office/drawing/2016/ink" xmlns:am3d="http://schemas.microsoft.com/office/drawing/2017/model3d" xmlns:o="urn:schemas-microsoft-com:office:office" xmlns:r="http://schemas.openxmlformats.org/officeDocument/2006/relationships" xmlns:m="http://schemas.openxmlformats.org/officeDocument/2006/math" xmlns:v="urn:schemas-microsoft-com:vml" xmlns:wp14="http://schemas.microsoft.com/office/word/2010/wordprocessingDrawing" xmlns:wp="http://schemas.openxmlformats.org/drawingml/2006/wordprocessingDrawing" xmlns:w10="urn:schemas-microsoft-com:office:word" xmlns:w="http://schemas.openxmlformats.org/wordprocessingml/2006/main" xmlns:w14="http://schemas.microsoft.com/office/word/2010/wordml" xmlns:w15="http://schemas.microsoft.com/office/word/2012/wordml" xmlns:w16cex="http://schemas.microsoft.com/office/word/2018/wordml/cex" xmlns:w16cid="http://schemas.microsoft.com/office/word/2016/wordml/cid" xmlns:w16="http://schemas.microsoft.com/office/word/2018/wordml" xmlns:w16se="http://schemas.microsoft.com/office/word/2015/wordml/symex" xmlns:wpg="http://schemas.microsoft.com/office/word/2010/wordprocessingGroup" xmlns:wpi="http://schemas.microsoft.com/office/word/2010/wordprocessingInk" xmlns:wne="http://schemas.microsoft.com/office/word/2006/wordml" xmlns:wps="http://schemas.microsoft.com/office/word/2010/wordprocessingShape" mc:Ignorable="w14 w15 w16se w16cid w16 w16cex wp14">
   <w:p>
     <w:pPr>
       <w:pStyle w:val="Encabezado"/>
@@ -5466,7 +5814,7 @@
 </file>
 
 <file path=word/header2.xml><?xml version="1.0" encoding="utf-8"?>
-<w:hdr xmlns:wpc="http://schemas.microsoft.com/office/word/2010/wordprocessingCanvas" xmlns:cx="http://schemas.microsoft.com/office/drawing/2014/chartex" xmlns:mc="http://schemas.openxmlformats.org/markup-compatibility/2006" xmlns:o="urn:schemas-microsoft-com:office:office" xmlns:r="http://schemas.openxmlformats.org/officeDocument/2006/relationships" xmlns:m="http://schemas.openxmlformats.org/officeDocument/2006/math" xmlns:v="urn:schemas-microsoft-com:vml" xmlns:wp14="http://schemas.microsoft.com/office/word/2010/wordprocessingDrawing" xmlns:wp="http://schemas.openxmlformats.org/drawingml/2006/wordprocessingDrawing" xmlns:w10="urn:schemas-microsoft-com:office:word" xmlns:w="http://schemas.openxmlformats.org/wordprocessingml/2006/main" xmlns:w14="http://schemas.microsoft.com/office/word/2010/wordml" xmlns:w15="http://schemas.microsoft.com/office/word/2012/wordml" xmlns:w16se="http://schemas.microsoft.com/office/word/2015/wordml/symex" xmlns:wpg="http://schemas.microsoft.com/office/word/2010/wordprocessingGroup" xmlns:wpi="http://schemas.microsoft.com/office/word/2010/wordprocessingInk" xmlns:wne="http://schemas.microsoft.com/office/word/2006/wordml" xmlns:wps="http://schemas.microsoft.com/office/word/2010/wordprocessingShape" mc:Ignorable="w14 w15 w16se wp14">
+<w:hdr xmlns:wpc="http://schemas.microsoft.com/office/word/2010/wordprocessingCanvas" xmlns:cx="http://schemas.microsoft.com/office/drawing/2014/chartex" xmlns:cx1="http://schemas.microsoft.com/office/drawing/2015/9/8/chartex" xmlns:cx2="http://schemas.microsoft.com/office/drawing/2015/10/21/chartex" xmlns:cx3="http://schemas.microsoft.com/office/drawing/2016/5/9/chartex" xmlns:cx4="http://schemas.microsoft.com/office/drawing/2016/5/10/chartex" xmlns:cx5="http://schemas.microsoft.com/office/drawing/2016/5/11/chartex" xmlns:cx6="http://schemas.microsoft.com/office/drawing/2016/5/12/chartex" xmlns:cx7="http://schemas.microsoft.com/office/drawing/2016/5/13/chartex" xmlns:cx8="http://schemas.microsoft.com/office/drawing/2016/5/14/chartex" xmlns:mc="http://schemas.openxmlformats.org/markup-compatibility/2006" xmlns:aink="http://schemas.microsoft.com/office/drawing/2016/ink" xmlns:am3d="http://schemas.microsoft.com/office/drawing/2017/model3d" xmlns:o="urn:schemas-microsoft-com:office:office" xmlns:r="http://schemas.openxmlformats.org/officeDocument/2006/relationships" xmlns:m="http://schemas.openxmlformats.org/officeDocument/2006/math" xmlns:v="urn:schemas-microsoft-com:vml" xmlns:wp14="http://schemas.microsoft.com/office/word/2010/wordprocessingDrawing" xmlns:wp="http://schemas.openxmlformats.org/drawingml/2006/wordprocessingDrawing" xmlns:w10="urn:schemas-microsoft-com:office:word" xmlns:w="http://schemas.openxmlformats.org/wordprocessingml/2006/main" xmlns:w14="http://schemas.microsoft.com/office/word/2010/wordml" xmlns:w15="http://schemas.microsoft.com/office/word/2012/wordml" xmlns:w16cex="http://schemas.microsoft.com/office/word/2018/wordml/cex" xmlns:w16cid="http://schemas.microsoft.com/office/word/2016/wordml/cid" xmlns:w16="http://schemas.microsoft.com/office/word/2018/wordml" xmlns:w16se="http://schemas.microsoft.com/office/word/2015/wordml/symex" xmlns:wpg="http://schemas.microsoft.com/office/word/2010/wordprocessingGroup" xmlns:wpi="http://schemas.microsoft.com/office/word/2010/wordprocessingInk" xmlns:wne="http://schemas.microsoft.com/office/word/2006/wordml" xmlns:wps="http://schemas.microsoft.com/office/word/2010/wordprocessingShape" mc:Ignorable="w14 w15 w16se w16cid w16 w16cex wp14">
   <w:p>
     <w:pPr>
       <w:pStyle w:val="Encabezado"/>
@@ -5981,7 +6329,7 @@
 </file>
 
 <file path=word/numbering.xml><?xml version="1.0" encoding="utf-8"?>
-<w:numbering xmlns:wpc="http://schemas.microsoft.com/office/word/2010/wordprocessingCanvas" xmlns:cx="http://schemas.microsoft.com/office/drawing/2014/chartex" xmlns:mc="http://schemas.openxmlformats.org/markup-compatibility/2006" xmlns:o="urn:schemas-microsoft-com:office:office" xmlns:r="http://schemas.openxmlformats.org/officeDocument/2006/relationships" xmlns:m="http://schemas.openxmlformats.org/officeDocument/2006/math" xmlns:v="urn:schemas-microsoft-com:vml" xmlns:wp14="http://schemas.microsoft.com/office/word/2010/wordprocessingDrawing" xmlns:wp="http://schemas.openxmlformats.org/drawingml/2006/wordprocessingDrawing" xmlns:w10="urn:schemas-microsoft-com:office:word" xmlns:w="http://schemas.openxmlformats.org/wordprocessingml/2006/main" xmlns:w14="http://schemas.microsoft.com/office/word/2010/wordml" xmlns:w15="http://schemas.microsoft.com/office/word/2012/wordml" xmlns:w16se="http://schemas.microsoft.com/office/word/2015/wordml/symex" xmlns:wpg="http://schemas.microsoft.com/office/word/2010/wordprocessingGroup" xmlns:wpi="http://schemas.microsoft.com/office/word/2010/wordprocessingInk" xmlns:wne="http://schemas.microsoft.com/office/word/2006/wordml" xmlns:wps="http://schemas.microsoft.com/office/word/2010/wordprocessingShape" mc:Ignorable="w14 w15 w16se wp14">
+<w:numbering xmlns:wpc="http://schemas.microsoft.com/office/word/2010/wordprocessingCanvas" xmlns:cx="http://schemas.microsoft.com/office/drawing/2014/chartex" xmlns:cx1="http://schemas.microsoft.com/office/drawing/2015/9/8/chartex" xmlns:cx2="http://schemas.microsoft.com/office/drawing/2015/10/21/chartex" xmlns:cx3="http://schemas.microsoft.com/office/drawing/2016/5/9/chartex" xmlns:cx4="http://schemas.microsoft.com/office/drawing/2016/5/10/chartex" xmlns:cx5="http://schemas.microsoft.com/office/drawing/2016/5/11/chartex" xmlns:cx6="http://schemas.microsoft.com/office/drawing/2016/5/12/chartex" xmlns:cx7="http://schemas.microsoft.com/office/drawing/2016/5/13/chartex" xmlns:cx8="http://schemas.microsoft.com/office/drawing/2016/5/14/chartex" xmlns:mc="http://schemas.openxmlformats.org/markup-compatibility/2006" xmlns:aink="http://schemas.microsoft.com/office/drawing/2016/ink" xmlns:am3d="http://schemas.microsoft.com/office/drawing/2017/model3d" xmlns:o="urn:schemas-microsoft-com:office:office" xmlns:r="http://schemas.openxmlformats.org/officeDocument/2006/relationships" xmlns:m="http://schemas.openxmlformats.org/officeDocument/2006/math" xmlns:v="urn:schemas-microsoft-com:vml" xmlns:wp14="http://schemas.microsoft.com/office/word/2010/wordprocessingDrawing" xmlns:wp="http://schemas.openxmlformats.org/drawingml/2006/wordprocessingDrawing" xmlns:w10="urn:schemas-microsoft-com:office:word" xmlns:w="http://schemas.openxmlformats.org/wordprocessingml/2006/main" xmlns:w14="http://schemas.microsoft.com/office/word/2010/wordml" xmlns:w15="http://schemas.microsoft.com/office/word/2012/wordml" xmlns:w16cex="http://schemas.microsoft.com/office/word/2018/wordml/cex" xmlns:w16cid="http://schemas.microsoft.com/office/word/2016/wordml/cid" xmlns:w16="http://schemas.microsoft.com/office/word/2018/wordml" xmlns:w16se="http://schemas.microsoft.com/office/word/2015/wordml/symex" xmlns:wpg="http://schemas.microsoft.com/office/word/2010/wordprocessingGroup" xmlns:wpi="http://schemas.microsoft.com/office/word/2010/wordprocessingInk" xmlns:wne="http://schemas.microsoft.com/office/word/2006/wordml" xmlns:wps="http://schemas.microsoft.com/office/word/2010/wordprocessingShape" mc:Ignorable="w14 w15 w16se w16cid w16 w16cex wp14">
   <w:abstractNum w:abstractNumId="0" w15:restartNumberingAfterBreak="0">
     <w:nsid w:val="02F81A67"/>
     <w:multiLevelType w:val="multilevel"/>
@@ -6020,7 +6368,7 @@
       <w:lvlText w:val="%1.%2.%3."/>
       <w:lvlJc w:val="left"/>
       <w:pPr>
-        <w:ind w:left="2206" w:hanging="504"/>
+        <w:ind w:left="1072" w:hanging="504"/>
       </w:pPr>
       <w:rPr>
         <w:rFonts w:hint="default"/>
@@ -7585,18 +7933,21 @@
 </file>
 
 <file path=word/people.xml><?xml version="1.0" encoding="utf-8"?>
-<w15:people xmlns:wpc="http://schemas.microsoft.com/office/word/2010/wordprocessingCanvas" xmlns:cx="http://schemas.microsoft.com/office/drawing/2014/chartex" xmlns:mc="http://schemas.openxmlformats.org/markup-compatibility/2006" xmlns:o="urn:schemas-microsoft-com:office:office" xmlns:r="http://schemas.openxmlformats.org/officeDocument/2006/relationships" xmlns:m="http://schemas.openxmlformats.org/officeDocument/2006/math" xmlns:v="urn:schemas-microsoft-com:vml" xmlns:wp14="http://schemas.microsoft.com/office/word/2010/wordprocessingDrawing" xmlns:wp="http://schemas.openxmlformats.org/drawingml/2006/wordprocessingDrawing" xmlns:w10="urn:schemas-microsoft-com:office:word" xmlns:w="http://schemas.openxmlformats.org/wordprocessingml/2006/main" xmlns:w14="http://schemas.microsoft.com/office/word/2010/wordml" xmlns:w15="http://schemas.microsoft.com/office/word/2012/wordml" xmlns:w16se="http://schemas.microsoft.com/office/word/2015/wordml/symex" xmlns:wpg="http://schemas.microsoft.com/office/word/2010/wordprocessingGroup" xmlns:wpi="http://schemas.microsoft.com/office/word/2010/wordprocessingInk" xmlns:wne="http://schemas.microsoft.com/office/word/2006/wordml" xmlns:wps="http://schemas.microsoft.com/office/word/2010/wordprocessingShape" mc:Ignorable="w14 w15 w16se wp14">
+<w15:people xmlns:wpc="http://schemas.microsoft.com/office/word/2010/wordprocessingCanvas" xmlns:cx="http://schemas.microsoft.com/office/drawing/2014/chartex" xmlns:cx1="http://schemas.microsoft.com/office/drawing/2015/9/8/chartex" xmlns:cx2="http://schemas.microsoft.com/office/drawing/2015/10/21/chartex" xmlns:cx3="http://schemas.microsoft.com/office/drawing/2016/5/9/chartex" xmlns:cx4="http://schemas.microsoft.com/office/drawing/2016/5/10/chartex" xmlns:cx5="http://schemas.microsoft.com/office/drawing/2016/5/11/chartex" xmlns:cx6="http://schemas.microsoft.com/office/drawing/2016/5/12/chartex" xmlns:cx7="http://schemas.microsoft.com/office/drawing/2016/5/13/chartex" xmlns:cx8="http://schemas.microsoft.com/office/drawing/2016/5/14/chartex" xmlns:mc="http://schemas.openxmlformats.org/markup-compatibility/2006" xmlns:aink="http://schemas.microsoft.com/office/drawing/2016/ink" xmlns:am3d="http://schemas.microsoft.com/office/drawing/2017/model3d" xmlns:o="urn:schemas-microsoft-com:office:office" xmlns:r="http://schemas.openxmlformats.org/officeDocument/2006/relationships" xmlns:m="http://schemas.openxmlformats.org/officeDocument/2006/math" xmlns:v="urn:schemas-microsoft-com:vml" xmlns:wp14="http://schemas.microsoft.com/office/word/2010/wordprocessingDrawing" xmlns:wp="http://schemas.openxmlformats.org/drawingml/2006/wordprocessingDrawing" xmlns:w10="urn:schemas-microsoft-com:office:word" xmlns:w="http://schemas.openxmlformats.org/wordprocessingml/2006/main" xmlns:w14="http://schemas.microsoft.com/office/word/2010/wordml" xmlns:w15="http://schemas.microsoft.com/office/word/2012/wordml" xmlns:w16cex="http://schemas.microsoft.com/office/word/2018/wordml/cex" xmlns:w16cid="http://schemas.microsoft.com/office/word/2016/wordml/cid" xmlns:w16="http://schemas.microsoft.com/office/word/2018/wordml" xmlns:w16se="http://schemas.microsoft.com/office/word/2015/wordml/symex" xmlns:wpg="http://schemas.microsoft.com/office/word/2010/wordprocessingGroup" xmlns:wpi="http://schemas.microsoft.com/office/word/2010/wordprocessingInk" xmlns:wne="http://schemas.microsoft.com/office/word/2006/wordml" xmlns:wps="http://schemas.microsoft.com/office/word/2010/wordprocessingShape" mc:Ignorable="w14 w15 w16se w16cid w16 w16cex wp14">
   <w15:person w15:author="Elio Raymundo">
     <w15:presenceInfo w15:providerId="Windows Live" w15:userId="e98631c1432f1d85"/>
   </w15:person>
   <w15:person w15:author="Ramirez Colindres, Edy Rigoberto">
     <w15:presenceInfo w15:providerId="AD" w15:userId="S::erramirc@sat.gob.gt::a12d488b-0c35-4517-a27c-3167ecd7529c"/>
   </w15:person>
+  <w15:person w15:author="vanessa GM">
+    <w15:presenceInfo w15:providerId="Windows Live" w15:userId="7943a3d07eee9fab"/>
+  </w15:person>
 </w15:people>
 </file>
 
 <file path=word/styles.xml><?xml version="1.0" encoding="utf-8"?>
-<w:styles xmlns:mc="http://schemas.openxmlformats.org/markup-compatibility/2006" xmlns:r="http://schemas.openxmlformats.org/officeDocument/2006/relationships" xmlns:w="http://schemas.openxmlformats.org/wordprocessingml/2006/main" xmlns:w14="http://schemas.microsoft.com/office/word/2010/wordml" xmlns:w15="http://schemas.microsoft.com/office/word/2012/wordml" xmlns:w16se="http://schemas.microsoft.com/office/word/2015/wordml/symex" mc:Ignorable="w14 w15 w16se">
+<w:styles xmlns:mc="http://schemas.openxmlformats.org/markup-compatibility/2006" xmlns:r="http://schemas.openxmlformats.org/officeDocument/2006/relationships" xmlns:w="http://schemas.openxmlformats.org/wordprocessingml/2006/main" xmlns:w14="http://schemas.microsoft.com/office/word/2010/wordml" xmlns:w15="http://schemas.microsoft.com/office/word/2012/wordml" xmlns:w16cex="http://schemas.microsoft.com/office/word/2018/wordml/cex" xmlns:w16cid="http://schemas.microsoft.com/office/word/2016/wordml/cid" xmlns:w16="http://schemas.microsoft.com/office/word/2018/wordml" xmlns:w16se="http://schemas.microsoft.com/office/word/2015/wordml/symex" mc:Ignorable="w14 w15 w16se w16cid w16 w16cex">
   <w:docDefaults>
     <w:rPrDefault>
       <w:rPr>
@@ -7606,7 +7957,7 @@
     </w:rPrDefault>
     <w:pPrDefault/>
   </w:docDefaults>
-  <w:latentStyles w:defLockedState="0" w:defUIPriority="0" w:defSemiHidden="0" w:defUnhideWhenUsed="0" w:defQFormat="0" w:count="371">
+  <w:latentStyles w:defLockedState="0" w:defUIPriority="0" w:defSemiHidden="0" w:defUnhideWhenUsed="0" w:defQFormat="0" w:count="376">
     <w:lsdException w:name="Normal" w:qFormat="1"/>
     <w:lsdException w:name="heading 1" w:qFormat="1"/>
     <w:lsdException w:name="heading 2" w:qFormat="1"/>
@@ -7706,7 +8057,6 @@
     <w:lsdException w:name="HTML Sample" w:semiHidden="1" w:unhideWhenUsed="1"/>
     <w:lsdException w:name="HTML Typewriter" w:semiHidden="1" w:unhideWhenUsed="1"/>
     <w:lsdException w:name="HTML Variable" w:semiHidden="1" w:unhideWhenUsed="1"/>
-    <w:lsdException w:name="Normal Table" w:semiHidden="1" w:unhideWhenUsed="1"/>
     <w:lsdException w:name="annotation subject" w:semiHidden="1" w:unhideWhenUsed="1"/>
     <w:lsdException w:name="No List" w:semiHidden="1" w:unhideWhenUsed="1"/>
     <w:lsdException w:name="Outline List 1" w:semiHidden="1" w:unhideWhenUsed="1"/>
@@ -7749,11 +8099,8 @@
     <w:lsdException w:name="Table Contemporary" w:semiHidden="1" w:unhideWhenUsed="1"/>
     <w:lsdException w:name="Table Elegant" w:semiHidden="1" w:unhideWhenUsed="1"/>
     <w:lsdException w:name="Table Professional" w:semiHidden="1" w:unhideWhenUsed="1"/>
-    <w:lsdException w:name="Table Subtle 1" w:semiHidden="1" w:unhideWhenUsed="1"/>
     <w:lsdException w:name="Table Subtle 2" w:semiHidden="1" w:unhideWhenUsed="1"/>
     <w:lsdException w:name="Table Web 1" w:semiHidden="1" w:unhideWhenUsed="1"/>
-    <w:lsdException w:name="Table Web 2" w:semiHidden="1" w:unhideWhenUsed="1"/>
-    <w:lsdException w:name="Table Web 3" w:semiHidden="1" w:unhideWhenUsed="1"/>
     <w:lsdException w:name="Balloon Text" w:semiHidden="1" w:unhideWhenUsed="1"/>
     <w:lsdException w:name="Table Theme" w:semiHidden="1" w:unhideWhenUsed="1"/>
     <w:lsdException w:name="Placeholder Text" w:semiHidden="1" w:uiPriority="99"/>
@@ -7971,6 +8318,11 @@
     <w:lsdException w:name="List Table 5 Dark Accent 6" w:uiPriority="50"/>
     <w:lsdException w:name="List Table 6 Colorful Accent 6" w:uiPriority="51"/>
     <w:lsdException w:name="List Table 7 Colorful Accent 6" w:uiPriority="52"/>
+    <w:lsdException w:name="Mention" w:semiHidden="1" w:uiPriority="99" w:unhideWhenUsed="1"/>
+    <w:lsdException w:name="Smart Hyperlink" w:semiHidden="1" w:uiPriority="99" w:unhideWhenUsed="1"/>
+    <w:lsdException w:name="Hashtag" w:semiHidden="1" w:uiPriority="99" w:unhideWhenUsed="1"/>
+    <w:lsdException w:name="Unresolved Mention" w:semiHidden="1" w:uiPriority="99" w:unhideWhenUsed="1"/>
+    <w:lsdException w:name="Smart Link" w:semiHidden="1" w:uiPriority="99" w:unhideWhenUsed="1"/>
   </w:latentStyles>
   <w:style w:type="paragraph" w:default="1" w:styleId="Normal">
     <w:name w:val="Normal"/>
@@ -8822,6 +9174,12 @@
 </file>
 
 <file path=customXml/item1.xml><?xml version="1.0" encoding="utf-8"?>
+<p:properties xmlns:p="http://schemas.microsoft.com/office/2006/metadata/properties" xmlns:xsi="http://www.w3.org/2001/XMLSchema-instance">
+  <documentManagement/>
+</p:properties>
+</file>
+
+<file path=customXml/item2.xml><?xml version="1.0" encoding="utf-8"?>
 <?mso-contentType ?>
 <FormTemplates xmlns="http://schemas.microsoft.com/sharepoint/v3/contenttype/forms">
   <Display>DocumentLibraryForm</Display>
@@ -8830,13 +9188,11 @@
 </FormTemplates>
 </file>
 
-<file path=customXml/item2.xml><?xml version="1.0" encoding="utf-8"?>
-<p:properties xmlns:p="http://schemas.microsoft.com/office/2006/metadata/properties" xmlns:xsi="http://www.w3.org/2001/XMLSchema-instance">
-  <documentManagement/>
-</p:properties>
+<file path=customXml/item3.xml><?xml version="1.0" encoding="utf-8"?>
+<b:Sources xmlns:b="http://schemas.openxmlformats.org/officeDocument/2006/bibliography" xmlns="http://schemas.openxmlformats.org/officeDocument/2006/bibliography" SelectedStyle="\APA.XSL" StyleName="APA"/>
 </file>
 
-<file path=customXml/item3.xml><?xml version="1.0" encoding="utf-8"?>
+<file path=customXml/item4.xml><?xml version="1.0" encoding="utf-8"?>
 <ct:contentTypeSchema xmlns:ct="http://schemas.microsoft.com/office/2006/metadata/contentType" xmlns:ma="http://schemas.microsoft.com/office/2006/metadata/properties/metaAttributes" ct:_="" ma:_="" ma:contentTypeName="Documento" ma:contentTypeID="0x010100C8D1FD97DBD60947BC7BF7BDCD36A42D" ma:contentTypeVersion="0" ma:contentTypeDescription="Crear nuevo documento." ma:contentTypeScope="" ma:versionID="ecd4477740678adcfc8ac0dbb3d5f209">
   <xsd:schema xmlns:xsd="http://www.w3.org/2001/XMLSchema" xmlns:p="http://schemas.microsoft.com/office/2006/metadata/properties" targetNamespace="http://schemas.microsoft.com/office/2006/metadata/properties" ma:root="true" ma:fieldsID="b004d877ca112f136821ba8115f64728">
     <xsd:element name="properties">
@@ -8885,11 +9241,15 @@
 </ct:contentTypeSchema>
 </file>
 
-<file path=customXml/item4.xml><?xml version="1.0" encoding="utf-8"?>
-<b:Sources xmlns:b="http://schemas.openxmlformats.org/officeDocument/2006/bibliography" xmlns="http://schemas.openxmlformats.org/officeDocument/2006/bibliography" SelectedStyle="\APA.XSL" StyleName="APA"/>
+<file path=customXml/itemProps1.xml><?xml version="1.0" encoding="utf-8"?>
+<ds:datastoreItem xmlns:ds="http://schemas.openxmlformats.org/officeDocument/2006/customXml" ds:itemID="{FC07003D-95D9-4360-9001-BD7F8B8CA4E5}">
+  <ds:schemaRefs>
+    <ds:schemaRef ds:uri="http://schemas.microsoft.com/office/2006/metadata/properties"/>
+  </ds:schemaRefs>
+</ds:datastoreItem>
 </file>
 
-<file path=customXml/itemProps1.xml><?xml version="1.0" encoding="utf-8"?>
+<file path=customXml/itemProps2.xml><?xml version="1.0" encoding="utf-8"?>
 <ds:datastoreItem xmlns:ds="http://schemas.openxmlformats.org/officeDocument/2006/customXml" ds:itemID="{DA7218D5-8AD8-47CF-8791-720D78FD3C12}">
   <ds:schemaRefs>
     <ds:schemaRef ds:uri="http://schemas.microsoft.com/sharepoint/v3/contenttype/forms"/>
@@ -8897,15 +9257,15 @@
 </ds:datastoreItem>
 </file>
 
-<file path=customXml/itemProps2.xml><?xml version="1.0" encoding="utf-8"?>
-<ds:datastoreItem xmlns:ds="http://schemas.openxmlformats.org/officeDocument/2006/customXml" ds:itemID="{FC07003D-95D9-4360-9001-BD7F8B8CA4E5}">
+<file path=customXml/itemProps3.xml><?xml version="1.0" encoding="utf-8"?>
+<ds:datastoreItem xmlns:ds="http://schemas.openxmlformats.org/officeDocument/2006/customXml" ds:itemID="{79FFD035-32EC-4BE1-9476-7C87CF56FB66}">
   <ds:schemaRefs>
-    <ds:schemaRef ds:uri="http://schemas.microsoft.com/office/2006/metadata/properties"/>
+    <ds:schemaRef ds:uri="http://schemas.openxmlformats.org/officeDocument/2006/bibliography"/>
   </ds:schemaRefs>
 </ds:datastoreItem>
 </file>
 
-<file path=customXml/itemProps3.xml><?xml version="1.0" encoding="utf-8"?>
+<file path=customXml/itemProps4.xml><?xml version="1.0" encoding="utf-8"?>
 <ds:datastoreItem xmlns:ds="http://schemas.openxmlformats.org/officeDocument/2006/customXml" ds:itemID="{100672AA-C055-43AC-B299-76B59C6A53D4}">
   <ds:schemaRefs>
     <ds:schemaRef ds:uri="http://schemas.microsoft.com/office/2006/metadata/contentType"/>
@@ -8918,12 +9278,4 @@
     <ds:schemaRef ds:uri="http://schemas.microsoft.com/office/internal/2005/internalDocumentation"/>
   </ds:schemaRefs>
 </ds:datastoreItem>
-</file>
-
-<file path=customXml/itemProps4.xml><?xml version="1.0" encoding="utf-8"?>
-<ds:datastoreItem xmlns:ds="http://schemas.openxmlformats.org/officeDocument/2006/customXml" ds:itemID="{79FFD035-32EC-4BE1-9476-7C87CF56FB66}">
-  <ds:schemaRefs>
-    <ds:schemaRef ds:uri="http://schemas.openxmlformats.org/officeDocument/2006/bibliography"/>
-  </ds:schemaRefs>
-</ds:datastoreItem>
 </file>
</xml_diff>